<commit_message>
Added image input path from user
</commit_message>
<xml_diff>
--- a/OCR Project.docx
+++ b/OCR Project.docx
@@ -7,6 +7,8 @@
         <w:spacing w:after="139"/>
         <w:ind w:left="3228"/>
       </w:pPr>
+      <w:bookmarkStart w:id="0" w:name="_GoBack"/>
+      <w:bookmarkEnd w:id="0"/>
       <w:r>
         <w:rPr>
           <w:noProof/>
@@ -97,7 +99,23 @@
           <w:b/>
           <w:sz w:val="28"/>
         </w:rPr>
-        <w:t xml:space="preserve">      Faculty Of Engineering </w:t>
+        <w:t xml:space="preserve">      Faculty </w:t>
+      </w:r>
+      <w:proofErr w:type="gramStart"/>
+      <w:r>
+        <w:rPr>
+          <w:b/>
+          <w:sz w:val="28"/>
+        </w:rPr>
+        <w:t>Of</w:t>
+      </w:r>
+      <w:proofErr w:type="gramEnd"/>
+      <w:r>
+        <w:rPr>
+          <w:b/>
+          <w:sz w:val="28"/>
+        </w:rPr>
+        <w:t xml:space="preserve"> Engineering </w:t>
       </w:r>
     </w:p>
     <w:p>
@@ -257,11 +275,19 @@
           <w:sz w:val="36"/>
         </w:rPr>
       </w:pPr>
+      <w:proofErr w:type="spellStart"/>
       <w:r>
         <w:rPr>
           <w:sz w:val="36"/>
         </w:rPr>
-        <w:t xml:space="preserve">Nayer Nabil </w:t>
+        <w:t>Nayer</w:t>
+      </w:r>
+      <w:proofErr w:type="spellEnd"/>
+      <w:r>
+        <w:rPr>
+          <w:sz w:val="36"/>
+        </w:rPr>
+        <w:t xml:space="preserve"> Nabil </w:t>
       </w:r>
       <w:r>
         <w:rPr>
@@ -339,6 +365,11 @@
     </w:p>
     <w:sdt>
       <w:sdtPr>
+        <w:rPr>
+          <w:rFonts w:ascii="Calibri" w:eastAsia="Calibri" w:hAnsi="Calibri" w:cs="Calibri"/>
+          <w:color w:val="000000"/>
+          <w:szCs w:val="22"/>
+        </w:rPr>
         <w:id w:val="957453254"/>
         <w:docPartObj>
           <w:docPartGallery w:val="Table of Contents"/>
@@ -347,12 +378,9 @@
       </w:sdtPr>
       <w:sdtEndPr>
         <w:rPr>
-          <w:rFonts w:ascii="Calibri" w:eastAsia="Calibri" w:hAnsi="Calibri" w:cs="Calibri"/>
           <w:b/>
           <w:bCs/>
           <w:noProof/>
-          <w:color w:val="000000"/>
-          <w:szCs w:val="22"/>
         </w:rPr>
       </w:sdtEndPr>
       <w:sdtContent>
@@ -575,7 +603,7 @@
                 <w:noProof/>
                 <w:webHidden/>
               </w:rPr>
-              <w:t>10</w:t>
+              <w:t>9</w:t>
             </w:r>
             <w:r>
               <w:rPr>
@@ -646,7 +674,7 @@
                 <w:noProof/>
                 <w:webHidden/>
               </w:rPr>
-              <w:t>11</w:t>
+              <w:t>10</w:t>
             </w:r>
             <w:r>
               <w:rPr>
@@ -717,7 +745,7 @@
                 <w:noProof/>
                 <w:webHidden/>
               </w:rPr>
-              <w:t>13</w:t>
+              <w:t>12</w:t>
             </w:r>
             <w:r>
               <w:rPr>
@@ -788,7 +816,7 @@
                 <w:noProof/>
                 <w:webHidden/>
               </w:rPr>
-              <w:t>14</w:t>
+              <w:t>13</w:t>
             </w:r>
             <w:r>
               <w:rPr>
@@ -859,7 +887,7 @@
                 <w:noProof/>
                 <w:webHidden/>
               </w:rPr>
-              <w:t>16</w:t>
+              <w:t>15</w:t>
             </w:r>
             <w:r>
               <w:rPr>
@@ -930,7 +958,7 @@
                 <w:noProof/>
                 <w:webHidden/>
               </w:rPr>
-              <w:t>17</w:t>
+              <w:t>16</w:t>
             </w:r>
             <w:r>
               <w:rPr>
@@ -999,8 +1027,6 @@
         <w:fldChar w:fldCharType="separate"/>
       </w:r>
     </w:p>
-    <w:bookmarkStart w:id="0" w:name="_GoBack"/>
-    <w:bookmarkEnd w:id="0"/>
     <w:p>
       <w:pPr>
         <w:pStyle w:val="TableofFigures"/>
@@ -1014,108 +1040,63 @@
           <w:sz w:val="22"/>
         </w:rPr>
       </w:pPr>
-      <w:r>
-        <w:rPr>
-          <w:rStyle w:val="Hyperlink"/>
-          <w:noProof/>
-        </w:rPr>
-        <w:fldChar w:fldCharType="begin"/>
-      </w:r>
-      <w:r>
-        <w:rPr>
-          <w:rStyle w:val="Hyperlink"/>
-          <w:noProof/>
-        </w:rPr>
-        <w:instrText xml:space="preserve"> </w:instrText>
-      </w:r>
-      <w:r>
-        <w:rPr>
-          <w:noProof/>
-        </w:rPr>
-        <w:instrText>HYPERLINK \l "_Toc28099832"</w:instrText>
-      </w:r>
-      <w:r>
-        <w:rPr>
-          <w:rStyle w:val="Hyperlink"/>
-          <w:noProof/>
-        </w:rPr>
-        <w:instrText xml:space="preserve"> </w:instrText>
-      </w:r>
-      <w:r>
-        <w:rPr>
-          <w:rStyle w:val="Hyperlink"/>
-          <w:noProof/>
-        </w:rPr>
-      </w:r>
-      <w:r>
-        <w:rPr>
-          <w:rStyle w:val="Hyperlink"/>
-          <w:noProof/>
-        </w:rPr>
-        <w:fldChar w:fldCharType="separate"/>
-      </w:r>
-      <w:r>
-        <w:rPr>
-          <w:rStyle w:val="Hyperlink"/>
-          <w:noProof/>
-        </w:rPr>
-        <w:t>Figure 1 Test Sample 1</w:t>
-      </w:r>
-      <w:r>
-        <w:rPr>
-          <w:noProof/>
-          <w:webHidden/>
-        </w:rPr>
-        <w:tab/>
-      </w:r>
-      <w:r>
-        <w:rPr>
-          <w:noProof/>
-          <w:webHidden/>
-        </w:rPr>
-        <w:fldChar w:fldCharType="begin"/>
-      </w:r>
-      <w:r>
-        <w:rPr>
-          <w:noProof/>
-          <w:webHidden/>
-        </w:rPr>
-        <w:instrText xml:space="preserve"> PAGEREF _Toc28099832 \h </w:instrText>
-      </w:r>
-      <w:r>
-        <w:rPr>
-          <w:noProof/>
-          <w:webHidden/>
-        </w:rPr>
-      </w:r>
-      <w:r>
-        <w:rPr>
-          <w:noProof/>
-          <w:webHidden/>
-        </w:rPr>
-        <w:fldChar w:fldCharType="separate"/>
-      </w:r>
-      <w:r>
-        <w:rPr>
-          <w:noProof/>
-          <w:webHidden/>
-        </w:rPr>
-        <w:t>9</w:t>
-      </w:r>
-      <w:r>
-        <w:rPr>
-          <w:noProof/>
-          <w:webHidden/>
-        </w:rPr>
-        <w:fldChar w:fldCharType="end"/>
-      </w:r>
-      <w:r>
-        <w:rPr>
-          <w:rStyle w:val="Hyperlink"/>
-          <w:noProof/>
-        </w:rPr>
-        <w:fldChar w:fldCharType="end"/>
-      </w:r>
+      <w:hyperlink w:anchor="_Toc28099832" w:history="1">
+        <w:r>
+          <w:rPr>
+            <w:rStyle w:val="Hyperlink"/>
+            <w:noProof/>
+          </w:rPr>
+          <w:t>Figure 1 Test Sample 1</w:t>
+        </w:r>
+        <w:r>
+          <w:rPr>
+            <w:noProof/>
+            <w:webHidden/>
+          </w:rPr>
+          <w:tab/>
+        </w:r>
+        <w:r>
+          <w:rPr>
+            <w:noProof/>
+            <w:webHidden/>
+          </w:rPr>
+          <w:fldChar w:fldCharType="begin"/>
+        </w:r>
+        <w:r>
+          <w:rPr>
+            <w:noProof/>
+            <w:webHidden/>
+          </w:rPr>
+          <w:instrText xml:space="preserve"> PAGEREF _Toc28099832 \h </w:instrText>
+        </w:r>
+        <w:r>
+          <w:rPr>
+            <w:noProof/>
+            <w:webHidden/>
+          </w:rPr>
+        </w:r>
+        <w:r>
+          <w:rPr>
+            <w:noProof/>
+            <w:webHidden/>
+          </w:rPr>
+          <w:fldChar w:fldCharType="separate"/>
+        </w:r>
+        <w:r>
+          <w:rPr>
+            <w:noProof/>
+            <w:webHidden/>
+          </w:rPr>
+          <w:t>9</w:t>
+        </w:r>
+        <w:r>
+          <w:rPr>
+            <w:noProof/>
+            <w:webHidden/>
+          </w:rPr>
+          <w:fldChar w:fldCharType="end"/>
+        </w:r>
+      </w:hyperlink>
     </w:p>
     <w:p>
       <w:pPr>
@@ -1801,11 +1782,13 @@
         <w:pStyle w:val="Heading1"/>
       </w:pPr>
       <w:bookmarkStart w:id="1" w:name="_Toc28099801"/>
+      <w:proofErr w:type="gramStart"/>
       <w:r>
         <w:lastRenderedPageBreak/>
         <w:t>Solution :</w:t>
       </w:r>
       <w:bookmarkEnd w:id="1"/>
+      <w:proofErr w:type="gramEnd"/>
     </w:p>
     <w:p>
       <w:pPr>
@@ -1872,14 +1855,25 @@
         </w:rPr>
         <w:t xml:space="preserve">import </w:t>
       </w:r>
-      <w:r>
-        <w:rPr>
-          <w:rFonts w:ascii="Consolas" w:eastAsia="Times New Roman" w:hAnsi="Consolas" w:cs="Courier New"/>
-          <w:color w:val="A9B7C6"/>
-          <w:sz w:val="20"/>
-          <w:szCs w:val="20"/>
-        </w:rPr>
-        <w:t xml:space="preserve">numpy </w:t>
+      <w:proofErr w:type="spellStart"/>
+      <w:r>
+        <w:rPr>
+          <w:rFonts w:ascii="Consolas" w:eastAsia="Times New Roman" w:hAnsi="Consolas" w:cs="Courier New"/>
+          <w:color w:val="A9B7C6"/>
+          <w:sz w:val="20"/>
+          <w:szCs w:val="20"/>
+        </w:rPr>
+        <w:t>numpy</w:t>
+      </w:r>
+      <w:proofErr w:type="spellEnd"/>
+      <w:r>
+        <w:rPr>
+          <w:rFonts w:ascii="Consolas" w:eastAsia="Times New Roman" w:hAnsi="Consolas" w:cs="Courier New"/>
+          <w:color w:val="A9B7C6"/>
+          <w:sz w:val="20"/>
+          <w:szCs w:val="20"/>
+        </w:rPr>
+        <w:t xml:space="preserve"> </w:t>
       </w:r>
       <w:r>
         <w:rPr>
@@ -1962,6 +1956,7 @@
         </w:rPr>
         <w:t xml:space="preserve">def </w:t>
       </w:r>
+      <w:proofErr w:type="spellStart"/>
       <w:r>
         <w:rPr>
           <w:rFonts w:ascii="Consolas" w:eastAsia="Times New Roman" w:hAnsi="Consolas" w:cs="Courier New"/>
@@ -1971,6 +1966,7 @@
         </w:rPr>
         <w:t>rotateImage</w:t>
       </w:r>
+      <w:proofErr w:type="spellEnd"/>
       <w:r>
         <w:rPr>
           <w:rFonts w:ascii="Consolas" w:eastAsia="Times New Roman" w:hAnsi="Consolas" w:cs="Courier New"/>
@@ -2017,14 +2013,25 @@
         <w:br/>
         <w:t xml:space="preserve">    </w:t>
       </w:r>
-      <w:r>
-        <w:rPr>
-          <w:rFonts w:ascii="Consolas" w:eastAsia="Times New Roman" w:hAnsi="Consolas" w:cs="Courier New"/>
-          <w:color w:val="A9B7C6"/>
-          <w:sz w:val="20"/>
-          <w:szCs w:val="20"/>
-        </w:rPr>
-        <w:t xml:space="preserve">image_center = </w:t>
+      <w:proofErr w:type="spellStart"/>
+      <w:r>
+        <w:rPr>
+          <w:rFonts w:ascii="Consolas" w:eastAsia="Times New Roman" w:hAnsi="Consolas" w:cs="Courier New"/>
+          <w:color w:val="A9B7C6"/>
+          <w:sz w:val="20"/>
+          <w:szCs w:val="20"/>
+        </w:rPr>
+        <w:t>image_center</w:t>
+      </w:r>
+      <w:proofErr w:type="spellEnd"/>
+      <w:r>
+        <w:rPr>
+          <w:rFonts w:ascii="Consolas" w:eastAsia="Times New Roman" w:hAnsi="Consolas" w:cs="Courier New"/>
+          <w:color w:val="A9B7C6"/>
+          <w:sz w:val="20"/>
+          <w:szCs w:val="20"/>
+        </w:rPr>
+        <w:t xml:space="preserve"> = </w:t>
       </w:r>
       <w:r>
         <w:rPr>
@@ -2042,7 +2049,47 @@
           <w:sz w:val="20"/>
           <w:szCs w:val="20"/>
         </w:rPr>
-        <w:t>(np.array(image.shape[</w:t>
+        <w:t>(</w:t>
+      </w:r>
+      <w:proofErr w:type="spellStart"/>
+      <w:r>
+        <w:rPr>
+          <w:rFonts w:ascii="Consolas" w:eastAsia="Times New Roman" w:hAnsi="Consolas" w:cs="Courier New"/>
+          <w:color w:val="A9B7C6"/>
+          <w:sz w:val="20"/>
+          <w:szCs w:val="20"/>
+        </w:rPr>
+        <w:t>np.array</w:t>
+      </w:r>
+      <w:proofErr w:type="spellEnd"/>
+      <w:r>
+        <w:rPr>
+          <w:rFonts w:ascii="Consolas" w:eastAsia="Times New Roman" w:hAnsi="Consolas" w:cs="Courier New"/>
+          <w:color w:val="A9B7C6"/>
+          <w:sz w:val="20"/>
+          <w:szCs w:val="20"/>
+        </w:rPr>
+        <w:t>(</w:t>
+      </w:r>
+      <w:proofErr w:type="spellStart"/>
+      <w:r>
+        <w:rPr>
+          <w:rFonts w:ascii="Consolas" w:eastAsia="Times New Roman" w:hAnsi="Consolas" w:cs="Courier New"/>
+          <w:color w:val="A9B7C6"/>
+          <w:sz w:val="20"/>
+          <w:szCs w:val="20"/>
+        </w:rPr>
+        <w:t>image.shape</w:t>
+      </w:r>
+      <w:proofErr w:type="spellEnd"/>
+      <w:r>
+        <w:rPr>
+          <w:rFonts w:ascii="Consolas" w:eastAsia="Times New Roman" w:hAnsi="Consolas" w:cs="Courier New"/>
+          <w:color w:val="A9B7C6"/>
+          <w:sz w:val="20"/>
+          <w:szCs w:val="20"/>
+        </w:rPr>
+        <w:t>[</w:t>
       </w:r>
       <w:r>
         <w:rPr>
@@ -2117,15 +2164,37 @@
         <w:br/>
         <w:t xml:space="preserve">    </w:t>
       </w:r>
-      <w:r>
-        <w:rPr>
-          <w:rFonts w:ascii="Consolas" w:eastAsia="Times New Roman" w:hAnsi="Consolas" w:cs="Courier New"/>
-          <w:color w:val="A9B7C6"/>
-          <w:sz w:val="20"/>
-          <w:szCs w:val="20"/>
-        </w:rPr>
-        <w:t>rot_mat = cv2.getRotationMatrix2D(image_center</w:t>
-      </w:r>
+      <w:proofErr w:type="spellStart"/>
+      <w:r>
+        <w:rPr>
+          <w:rFonts w:ascii="Consolas" w:eastAsia="Times New Roman" w:hAnsi="Consolas" w:cs="Courier New"/>
+          <w:color w:val="A9B7C6"/>
+          <w:sz w:val="20"/>
+          <w:szCs w:val="20"/>
+        </w:rPr>
+        <w:t>rot_mat</w:t>
+      </w:r>
+      <w:proofErr w:type="spellEnd"/>
+      <w:r>
+        <w:rPr>
+          <w:rFonts w:ascii="Consolas" w:eastAsia="Times New Roman" w:hAnsi="Consolas" w:cs="Courier New"/>
+          <w:color w:val="A9B7C6"/>
+          <w:sz w:val="20"/>
+          <w:szCs w:val="20"/>
+        </w:rPr>
+        <w:t xml:space="preserve"> = cv2.getRotationMatrix2D(</w:t>
+      </w:r>
+      <w:proofErr w:type="spellStart"/>
+      <w:r>
+        <w:rPr>
+          <w:rFonts w:ascii="Consolas" w:eastAsia="Times New Roman" w:hAnsi="Consolas" w:cs="Courier New"/>
+          <w:color w:val="A9B7C6"/>
+          <w:sz w:val="20"/>
+          <w:szCs w:val="20"/>
+        </w:rPr>
+        <w:t>image_center</w:t>
+      </w:r>
+      <w:proofErr w:type="spellEnd"/>
       <w:r>
         <w:rPr>
           <w:rFonts w:ascii="Consolas" w:eastAsia="Times New Roman" w:hAnsi="Consolas" w:cs="Courier New"/>
@@ -2208,6 +2277,7 @@
         </w:rPr>
         <w:t xml:space="preserve">, </w:t>
       </w:r>
+      <w:proofErr w:type="spellStart"/>
       <w:r>
         <w:rPr>
           <w:rFonts w:ascii="Consolas" w:eastAsia="Times New Roman" w:hAnsi="Consolas" w:cs="Courier New"/>
@@ -2217,6 +2287,7 @@
         </w:rPr>
         <w:t>rot_mat</w:t>
       </w:r>
+      <w:proofErr w:type="spellEnd"/>
       <w:r>
         <w:rPr>
           <w:rFonts w:ascii="Consolas" w:eastAsia="Times New Roman" w:hAnsi="Consolas" w:cs="Courier New"/>
@@ -2226,14 +2297,25 @@
         </w:rPr>
         <w:t xml:space="preserve">, </w:t>
       </w:r>
-      <w:r>
-        <w:rPr>
-          <w:rFonts w:ascii="Consolas" w:eastAsia="Times New Roman" w:hAnsi="Consolas" w:cs="Courier New"/>
-          <w:color w:val="A9B7C6"/>
-          <w:sz w:val="20"/>
-          <w:szCs w:val="20"/>
-        </w:rPr>
-        <w:t>image.shape[</w:t>
+      <w:proofErr w:type="spellStart"/>
+      <w:r>
+        <w:rPr>
+          <w:rFonts w:ascii="Consolas" w:eastAsia="Times New Roman" w:hAnsi="Consolas" w:cs="Courier New"/>
+          <w:color w:val="A9B7C6"/>
+          <w:sz w:val="20"/>
+          <w:szCs w:val="20"/>
+        </w:rPr>
+        <w:t>image.shape</w:t>
+      </w:r>
+      <w:proofErr w:type="spellEnd"/>
+      <w:r>
+        <w:rPr>
+          <w:rFonts w:ascii="Consolas" w:eastAsia="Times New Roman" w:hAnsi="Consolas" w:cs="Courier New"/>
+          <w:color w:val="A9B7C6"/>
+          <w:sz w:val="20"/>
+          <w:szCs w:val="20"/>
+        </w:rPr>
+        <w:t>[</w:t>
       </w:r>
       <w:r>
         <w:rPr>
@@ -2388,7 +2470,17 @@
           <w:sz w:val="20"/>
           <w:szCs w:val="20"/>
         </w:rPr>
-        <w:t>"Output.txt"</w:t>
+        <w:t>"</w:t>
+      </w:r>
+      <w:proofErr w:type="spellStart"/>
+      <w:r>
+        <w:rPr>
+          <w:rFonts w:ascii="Consolas" w:eastAsia="Times New Roman" w:hAnsi="Consolas" w:cs="Courier New"/>
+          <w:color w:val="6A8759"/>
+          <w:sz w:val="20"/>
+          <w:szCs w:val="20"/>
+        </w:rPr>
+        <w:t>Output.txt"</w:t>
       </w:r>
       <w:r>
         <w:rPr>
@@ -2406,7 +2498,17 @@
           <w:sz w:val="20"/>
           <w:szCs w:val="20"/>
         </w:rPr>
-        <w:t>"w+"</w:t>
+        <w:t>"w</w:t>
+      </w:r>
+      <w:proofErr w:type="spellEnd"/>
+      <w:r>
+        <w:rPr>
+          <w:rFonts w:ascii="Consolas" w:eastAsia="Times New Roman" w:hAnsi="Consolas" w:cs="Courier New"/>
+          <w:color w:val="6A8759"/>
+          <w:sz w:val="20"/>
+          <w:szCs w:val="20"/>
+        </w:rPr>
+        <w:t>+"</w:t>
       </w:r>
       <w:r>
         <w:rPr>
@@ -2435,14 +2537,25 @@
         </w:rPr>
         <w:br/>
       </w:r>
-      <w:r>
-        <w:rPr>
-          <w:rFonts w:ascii="Consolas" w:eastAsia="Times New Roman" w:hAnsi="Consolas" w:cs="Courier New"/>
-          <w:color w:val="A9B7C6"/>
-          <w:sz w:val="20"/>
-          <w:szCs w:val="20"/>
-        </w:rPr>
-        <w:t>img = cv2.imread(</w:t>
+      <w:proofErr w:type="spellStart"/>
+      <w:r>
+        <w:rPr>
+          <w:rFonts w:ascii="Consolas" w:eastAsia="Times New Roman" w:hAnsi="Consolas" w:cs="Courier New"/>
+          <w:color w:val="A9B7C6"/>
+          <w:sz w:val="20"/>
+          <w:szCs w:val="20"/>
+        </w:rPr>
+        <w:t>img</w:t>
+      </w:r>
+      <w:proofErr w:type="spellEnd"/>
+      <w:r>
+        <w:rPr>
+          <w:rFonts w:ascii="Consolas" w:eastAsia="Times New Roman" w:hAnsi="Consolas" w:cs="Courier New"/>
+          <w:color w:val="A9B7C6"/>
+          <w:sz w:val="20"/>
+          <w:szCs w:val="20"/>
+        </w:rPr>
+        <w:t xml:space="preserve"> = cv2.imread(</w:t>
       </w:r>
       <w:r>
         <w:rPr>
@@ -2498,15 +2611,37 @@
         </w:rPr>
         <w:br/>
       </w:r>
-      <w:r>
-        <w:rPr>
-          <w:rFonts w:ascii="Consolas" w:eastAsia="Times New Roman" w:hAnsi="Consolas" w:cs="Courier New"/>
-          <w:color w:val="A9B7C6"/>
-          <w:sz w:val="20"/>
-          <w:szCs w:val="20"/>
-        </w:rPr>
-        <w:t>img = cv2.resize(img</w:t>
-      </w:r>
+      <w:proofErr w:type="spellStart"/>
+      <w:r>
+        <w:rPr>
+          <w:rFonts w:ascii="Consolas" w:eastAsia="Times New Roman" w:hAnsi="Consolas" w:cs="Courier New"/>
+          <w:color w:val="A9B7C6"/>
+          <w:sz w:val="20"/>
+          <w:szCs w:val="20"/>
+        </w:rPr>
+        <w:t>img</w:t>
+      </w:r>
+      <w:proofErr w:type="spellEnd"/>
+      <w:r>
+        <w:rPr>
+          <w:rFonts w:ascii="Consolas" w:eastAsia="Times New Roman" w:hAnsi="Consolas" w:cs="Courier New"/>
+          <w:color w:val="A9B7C6"/>
+          <w:sz w:val="20"/>
+          <w:szCs w:val="20"/>
+        </w:rPr>
+        <w:t xml:space="preserve"> = cv2.resize(</w:t>
+      </w:r>
+      <w:proofErr w:type="spellStart"/>
+      <w:r>
+        <w:rPr>
+          <w:rFonts w:ascii="Consolas" w:eastAsia="Times New Roman" w:hAnsi="Consolas" w:cs="Courier New"/>
+          <w:color w:val="A9B7C6"/>
+          <w:sz w:val="20"/>
+          <w:szCs w:val="20"/>
+        </w:rPr>
+        <w:t>img</w:t>
+      </w:r>
+      <w:proofErr w:type="spellEnd"/>
       <w:r>
         <w:rPr>
           <w:rFonts w:ascii="Consolas" w:eastAsia="Times New Roman" w:hAnsi="Consolas" w:cs="Courier New"/>
@@ -2579,14 +2714,45 @@
         </w:rPr>
         <w:br/>
       </w:r>
-      <w:r>
-        <w:rPr>
-          <w:rFonts w:ascii="Consolas" w:eastAsia="Times New Roman" w:hAnsi="Consolas" w:cs="Courier New"/>
-          <w:color w:val="A9B7C6"/>
-          <w:sz w:val="20"/>
-          <w:szCs w:val="20"/>
-        </w:rPr>
-        <w:t xml:space="preserve">img = cv2.bitwise_not(img) </w:t>
+      <w:proofErr w:type="spellStart"/>
+      <w:r>
+        <w:rPr>
+          <w:rFonts w:ascii="Consolas" w:eastAsia="Times New Roman" w:hAnsi="Consolas" w:cs="Courier New"/>
+          <w:color w:val="A9B7C6"/>
+          <w:sz w:val="20"/>
+          <w:szCs w:val="20"/>
+        </w:rPr>
+        <w:t>img</w:t>
+      </w:r>
+      <w:proofErr w:type="spellEnd"/>
+      <w:r>
+        <w:rPr>
+          <w:rFonts w:ascii="Consolas" w:eastAsia="Times New Roman" w:hAnsi="Consolas" w:cs="Courier New"/>
+          <w:color w:val="A9B7C6"/>
+          <w:sz w:val="20"/>
+          <w:szCs w:val="20"/>
+        </w:rPr>
+        <w:t xml:space="preserve"> = cv2.bitwise_not(</w:t>
+      </w:r>
+      <w:proofErr w:type="spellStart"/>
+      <w:r>
+        <w:rPr>
+          <w:rFonts w:ascii="Consolas" w:eastAsia="Times New Roman" w:hAnsi="Consolas" w:cs="Courier New"/>
+          <w:color w:val="A9B7C6"/>
+          <w:sz w:val="20"/>
+          <w:szCs w:val="20"/>
+        </w:rPr>
+        <w:t>img</w:t>
+      </w:r>
+      <w:proofErr w:type="spellEnd"/>
+      <w:r>
+        <w:rPr>
+          <w:rFonts w:ascii="Consolas" w:eastAsia="Times New Roman" w:hAnsi="Consolas" w:cs="Courier New"/>
+          <w:color w:val="A9B7C6"/>
+          <w:sz w:val="20"/>
+          <w:szCs w:val="20"/>
+        </w:rPr>
+        <w:t xml:space="preserve">) </w:t>
       </w:r>
       <w:r>
         <w:rPr>
@@ -2615,15 +2781,37 @@
         </w:rPr>
         <w:br/>
       </w:r>
-      <w:r>
-        <w:rPr>
-          <w:rFonts w:ascii="Consolas" w:eastAsia="Times New Roman" w:hAnsi="Consolas" w:cs="Courier New"/>
-          <w:color w:val="A9B7C6"/>
-          <w:sz w:val="20"/>
-          <w:szCs w:val="20"/>
-        </w:rPr>
-        <w:t>img_edges = cv2.Canny(img</w:t>
-      </w:r>
+      <w:proofErr w:type="spellStart"/>
+      <w:r>
+        <w:rPr>
+          <w:rFonts w:ascii="Consolas" w:eastAsia="Times New Roman" w:hAnsi="Consolas" w:cs="Courier New"/>
+          <w:color w:val="A9B7C6"/>
+          <w:sz w:val="20"/>
+          <w:szCs w:val="20"/>
+        </w:rPr>
+        <w:t>img_edges</w:t>
+      </w:r>
+      <w:proofErr w:type="spellEnd"/>
+      <w:r>
+        <w:rPr>
+          <w:rFonts w:ascii="Consolas" w:eastAsia="Times New Roman" w:hAnsi="Consolas" w:cs="Courier New"/>
+          <w:color w:val="A9B7C6"/>
+          <w:sz w:val="20"/>
+          <w:szCs w:val="20"/>
+        </w:rPr>
+        <w:t xml:space="preserve"> = cv2.Canny(</w:t>
+      </w:r>
+      <w:proofErr w:type="spellStart"/>
+      <w:r>
+        <w:rPr>
+          <w:rFonts w:ascii="Consolas" w:eastAsia="Times New Roman" w:hAnsi="Consolas" w:cs="Courier New"/>
+          <w:color w:val="A9B7C6"/>
+          <w:sz w:val="20"/>
+          <w:szCs w:val="20"/>
+        </w:rPr>
+        <w:t>img</w:t>
+      </w:r>
+      <w:proofErr w:type="spellEnd"/>
       <w:r>
         <w:rPr>
           <w:rFonts w:ascii="Consolas" w:eastAsia="Times New Roman" w:hAnsi="Consolas" w:cs="Courier New"/>
@@ -2669,6 +2857,7 @@
         </w:rPr>
         <w:t xml:space="preserve">, </w:t>
       </w:r>
+      <w:proofErr w:type="spellStart"/>
       <w:r>
         <w:rPr>
           <w:rFonts w:ascii="Consolas" w:eastAsia="Times New Roman" w:hAnsi="Consolas" w:cs="Courier New"/>
@@ -2678,6 +2867,7 @@
         </w:rPr>
         <w:t>apertureSize</w:t>
       </w:r>
+      <w:proofErr w:type="spellEnd"/>
       <w:r>
         <w:rPr>
           <w:rFonts w:ascii="Consolas" w:eastAsia="Times New Roman" w:hAnsi="Consolas" w:cs="Courier New"/>
@@ -2730,8 +2920,19 @@
           <w:sz w:val="20"/>
           <w:szCs w:val="20"/>
         </w:rPr>
-        <w:t>lines = cv2.HoughLinesP(img_edges</w:t>
-      </w:r>
+        <w:t>lines = cv2.HoughLinesP(</w:t>
+      </w:r>
+      <w:proofErr w:type="spellStart"/>
+      <w:r>
+        <w:rPr>
+          <w:rFonts w:ascii="Consolas" w:eastAsia="Times New Roman" w:hAnsi="Consolas" w:cs="Courier New"/>
+          <w:color w:val="A9B7C6"/>
+          <w:sz w:val="20"/>
+          <w:szCs w:val="20"/>
+        </w:rPr>
+        <w:t>img_edges</w:t>
+      </w:r>
+      <w:proofErr w:type="spellEnd"/>
       <w:r>
         <w:rPr>
           <w:rFonts w:ascii="Consolas" w:eastAsia="Times New Roman" w:hAnsi="Consolas" w:cs="Courier New"/>
@@ -2759,14 +2960,25 @@
         </w:rPr>
         <w:t xml:space="preserve">, </w:t>
       </w:r>
-      <w:r>
-        <w:rPr>
-          <w:rFonts w:ascii="Consolas" w:eastAsia="Times New Roman" w:hAnsi="Consolas" w:cs="Courier New"/>
-          <w:color w:val="A9B7C6"/>
-          <w:sz w:val="20"/>
-          <w:szCs w:val="20"/>
-        </w:rPr>
-        <w:t xml:space="preserve">math.pi / </w:t>
+      <w:proofErr w:type="spellStart"/>
+      <w:r>
+        <w:rPr>
+          <w:rFonts w:ascii="Consolas" w:eastAsia="Times New Roman" w:hAnsi="Consolas" w:cs="Courier New"/>
+          <w:color w:val="A9B7C6"/>
+          <w:sz w:val="20"/>
+          <w:szCs w:val="20"/>
+        </w:rPr>
+        <w:t>math.pi</w:t>
+      </w:r>
+      <w:proofErr w:type="spellEnd"/>
+      <w:r>
+        <w:rPr>
+          <w:rFonts w:ascii="Consolas" w:eastAsia="Times New Roman" w:hAnsi="Consolas" w:cs="Courier New"/>
+          <w:color w:val="A9B7C6"/>
+          <w:sz w:val="20"/>
+          <w:szCs w:val="20"/>
+        </w:rPr>
+        <w:t xml:space="preserve"> / </w:t>
       </w:r>
       <w:r>
         <w:rPr>
@@ -2804,6 +3016,7 @@
         </w:rPr>
         <w:t xml:space="preserve">, </w:t>
       </w:r>
+      <w:proofErr w:type="spellStart"/>
       <w:r>
         <w:rPr>
           <w:rFonts w:ascii="Consolas" w:eastAsia="Times New Roman" w:hAnsi="Consolas" w:cs="Courier New"/>
@@ -2813,6 +3026,7 @@
         </w:rPr>
         <w:t>minLineLength</w:t>
       </w:r>
+      <w:proofErr w:type="spellEnd"/>
       <w:r>
         <w:rPr>
           <w:rFonts w:ascii="Consolas" w:eastAsia="Times New Roman" w:hAnsi="Consolas" w:cs="Courier New"/>
@@ -2840,6 +3054,7 @@
         </w:rPr>
         <w:t xml:space="preserve">, </w:t>
       </w:r>
+      <w:proofErr w:type="spellStart"/>
       <w:r>
         <w:rPr>
           <w:rFonts w:ascii="Consolas" w:eastAsia="Times New Roman" w:hAnsi="Consolas" w:cs="Courier New"/>
@@ -2849,6 +3064,7 @@
         </w:rPr>
         <w:t>maxLineGap</w:t>
       </w:r>
+      <w:proofErr w:type="spellEnd"/>
       <w:r>
         <w:rPr>
           <w:rFonts w:ascii="Consolas" w:eastAsia="Times New Roman" w:hAnsi="Consolas" w:cs="Courier New"/>
@@ -3037,7 +3253,27 @@
           <w:szCs w:val="20"/>
         </w:rPr>
         <w:br/>
-        <w:t xml:space="preserve">    angle = math.degrees(math.atan2(y2 - y1</w:t>
+        <w:t xml:space="preserve">    angle = </w:t>
+      </w:r>
+      <w:proofErr w:type="spellStart"/>
+      <w:r>
+        <w:rPr>
+          <w:rFonts w:ascii="Consolas" w:eastAsia="Times New Roman" w:hAnsi="Consolas" w:cs="Courier New"/>
+          <w:color w:val="A9B7C6"/>
+          <w:sz w:val="20"/>
+          <w:szCs w:val="20"/>
+        </w:rPr>
+        <w:t>math.degrees</w:t>
+      </w:r>
+      <w:proofErr w:type="spellEnd"/>
+      <w:r>
+        <w:rPr>
+          <w:rFonts w:ascii="Consolas" w:eastAsia="Times New Roman" w:hAnsi="Consolas" w:cs="Courier New"/>
+          <w:color w:val="A9B7C6"/>
+          <w:sz w:val="20"/>
+          <w:szCs w:val="20"/>
+        </w:rPr>
+        <w:t>(math.atan2(y2 - y1</w:t>
       </w:r>
       <w:r>
         <w:rPr>
@@ -3076,14 +3312,25 @@
         <w:br/>
         <w:t xml:space="preserve">    </w:t>
       </w:r>
-      <w:r>
-        <w:rPr>
-          <w:rFonts w:ascii="Consolas" w:eastAsia="Times New Roman" w:hAnsi="Consolas" w:cs="Courier New"/>
-          <w:color w:val="A9B7C6"/>
-          <w:sz w:val="20"/>
-          <w:szCs w:val="20"/>
-        </w:rPr>
-        <w:t>angles.append(angle)</w:t>
+      <w:proofErr w:type="spellStart"/>
+      <w:r>
+        <w:rPr>
+          <w:rFonts w:ascii="Consolas" w:eastAsia="Times New Roman" w:hAnsi="Consolas" w:cs="Courier New"/>
+          <w:color w:val="A9B7C6"/>
+          <w:sz w:val="20"/>
+          <w:szCs w:val="20"/>
+        </w:rPr>
+        <w:t>angles.append</w:t>
+      </w:r>
+      <w:proofErr w:type="spellEnd"/>
+      <w:r>
+        <w:rPr>
+          <w:rFonts w:ascii="Consolas" w:eastAsia="Times New Roman" w:hAnsi="Consolas" w:cs="Courier New"/>
+          <w:color w:val="A9B7C6"/>
+          <w:sz w:val="20"/>
+          <w:szCs w:val="20"/>
+        </w:rPr>
+        <w:t>(angle)</w:t>
       </w:r>
       <w:r>
         <w:rPr>
@@ -3102,7 +3349,46 @@
           <w:szCs w:val="20"/>
         </w:rPr>
         <w:br/>
-        <w:t xml:space="preserve">median_angle = np.median(angles) </w:t>
+      </w:r>
+      <w:proofErr w:type="spellStart"/>
+      <w:r>
+        <w:rPr>
+          <w:rFonts w:ascii="Consolas" w:eastAsia="Times New Roman" w:hAnsi="Consolas" w:cs="Courier New"/>
+          <w:color w:val="A9B7C6"/>
+          <w:sz w:val="20"/>
+          <w:szCs w:val="20"/>
+        </w:rPr>
+        <w:t>median_angle</w:t>
+      </w:r>
+      <w:proofErr w:type="spellEnd"/>
+      <w:r>
+        <w:rPr>
+          <w:rFonts w:ascii="Consolas" w:eastAsia="Times New Roman" w:hAnsi="Consolas" w:cs="Courier New"/>
+          <w:color w:val="A9B7C6"/>
+          <w:sz w:val="20"/>
+          <w:szCs w:val="20"/>
+        </w:rPr>
+        <w:t xml:space="preserve"> = </w:t>
+      </w:r>
+      <w:proofErr w:type="spellStart"/>
+      <w:r>
+        <w:rPr>
+          <w:rFonts w:ascii="Consolas" w:eastAsia="Times New Roman" w:hAnsi="Consolas" w:cs="Courier New"/>
+          <w:color w:val="A9B7C6"/>
+          <w:sz w:val="20"/>
+          <w:szCs w:val="20"/>
+        </w:rPr>
+        <w:t>np.median</w:t>
+      </w:r>
+      <w:proofErr w:type="spellEnd"/>
+      <w:r>
+        <w:rPr>
+          <w:rFonts w:ascii="Consolas" w:eastAsia="Times New Roman" w:hAnsi="Consolas" w:cs="Courier New"/>
+          <w:color w:val="A9B7C6"/>
+          <w:sz w:val="20"/>
+          <w:szCs w:val="20"/>
+        </w:rPr>
+        <w:t xml:space="preserve">(angles) </w:t>
       </w:r>
       <w:r>
         <w:rPr>
@@ -3131,14 +3417,55 @@
         </w:rPr>
         <w:br/>
       </w:r>
-      <w:r>
-        <w:rPr>
-          <w:rFonts w:ascii="Consolas" w:eastAsia="Times New Roman" w:hAnsi="Consolas" w:cs="Courier New"/>
-          <w:color w:val="A9B7C6"/>
-          <w:sz w:val="20"/>
-          <w:szCs w:val="20"/>
-        </w:rPr>
-        <w:t>img = rotateImage(img</w:t>
+      <w:proofErr w:type="spellStart"/>
+      <w:r>
+        <w:rPr>
+          <w:rFonts w:ascii="Consolas" w:eastAsia="Times New Roman" w:hAnsi="Consolas" w:cs="Courier New"/>
+          <w:color w:val="A9B7C6"/>
+          <w:sz w:val="20"/>
+          <w:szCs w:val="20"/>
+        </w:rPr>
+        <w:t>img</w:t>
+      </w:r>
+      <w:proofErr w:type="spellEnd"/>
+      <w:r>
+        <w:rPr>
+          <w:rFonts w:ascii="Consolas" w:eastAsia="Times New Roman" w:hAnsi="Consolas" w:cs="Courier New"/>
+          <w:color w:val="A9B7C6"/>
+          <w:sz w:val="20"/>
+          <w:szCs w:val="20"/>
+        </w:rPr>
+        <w:t xml:space="preserve"> = </w:t>
+      </w:r>
+      <w:proofErr w:type="spellStart"/>
+      <w:r>
+        <w:rPr>
+          <w:rFonts w:ascii="Consolas" w:eastAsia="Times New Roman" w:hAnsi="Consolas" w:cs="Courier New"/>
+          <w:color w:val="A9B7C6"/>
+          <w:sz w:val="20"/>
+          <w:szCs w:val="20"/>
+        </w:rPr>
+        <w:t>rotateImage</w:t>
+      </w:r>
+      <w:proofErr w:type="spellEnd"/>
+      <w:r>
+        <w:rPr>
+          <w:rFonts w:ascii="Consolas" w:eastAsia="Times New Roman" w:hAnsi="Consolas" w:cs="Courier New"/>
+          <w:color w:val="A9B7C6"/>
+          <w:sz w:val="20"/>
+          <w:szCs w:val="20"/>
+        </w:rPr>
+        <w:t>(</w:t>
+      </w:r>
+      <w:proofErr w:type="spellStart"/>
+      <w:r>
+        <w:rPr>
+          <w:rFonts w:ascii="Consolas" w:eastAsia="Times New Roman" w:hAnsi="Consolas" w:cs="Courier New"/>
+          <w:color w:val="A9B7C6"/>
+          <w:sz w:val="20"/>
+          <w:szCs w:val="20"/>
+        </w:rPr>
+        <w:t>img</w:t>
       </w:r>
       <w:r>
         <w:rPr>
@@ -3156,7 +3483,17 @@
           <w:sz w:val="20"/>
           <w:szCs w:val="20"/>
         </w:rPr>
-        <w:t xml:space="preserve">median_angle) </w:t>
+        <w:t>median_angle</w:t>
+      </w:r>
+      <w:proofErr w:type="spellEnd"/>
+      <w:r>
+        <w:rPr>
+          <w:rFonts w:ascii="Consolas" w:eastAsia="Times New Roman" w:hAnsi="Consolas" w:cs="Courier New"/>
+          <w:color w:val="A9B7C6"/>
+          <w:sz w:val="20"/>
+          <w:szCs w:val="20"/>
+        </w:rPr>
+        <w:t xml:space="preserve">) </w:t>
       </w:r>
       <w:r>
         <w:rPr>
@@ -3176,15 +3513,37 @@
         </w:rPr>
         <w:br/>
       </w:r>
-      <w:r>
-        <w:rPr>
-          <w:rFonts w:ascii="Consolas" w:eastAsia="Times New Roman" w:hAnsi="Consolas" w:cs="Courier New"/>
-          <w:color w:val="A9B7C6"/>
-          <w:sz w:val="20"/>
-          <w:szCs w:val="20"/>
-        </w:rPr>
-        <w:t>img = cv2.resize(img</w:t>
-      </w:r>
+      <w:proofErr w:type="spellStart"/>
+      <w:r>
+        <w:rPr>
+          <w:rFonts w:ascii="Consolas" w:eastAsia="Times New Roman" w:hAnsi="Consolas" w:cs="Courier New"/>
+          <w:color w:val="A9B7C6"/>
+          <w:sz w:val="20"/>
+          <w:szCs w:val="20"/>
+        </w:rPr>
+        <w:t>img</w:t>
+      </w:r>
+      <w:proofErr w:type="spellEnd"/>
+      <w:r>
+        <w:rPr>
+          <w:rFonts w:ascii="Consolas" w:eastAsia="Times New Roman" w:hAnsi="Consolas" w:cs="Courier New"/>
+          <w:color w:val="A9B7C6"/>
+          <w:sz w:val="20"/>
+          <w:szCs w:val="20"/>
+        </w:rPr>
+        <w:t xml:space="preserve"> = cv2.resize(</w:t>
+      </w:r>
+      <w:proofErr w:type="spellStart"/>
+      <w:r>
+        <w:rPr>
+          <w:rFonts w:ascii="Consolas" w:eastAsia="Times New Roman" w:hAnsi="Consolas" w:cs="Courier New"/>
+          <w:color w:val="A9B7C6"/>
+          <w:sz w:val="20"/>
+          <w:szCs w:val="20"/>
+        </w:rPr>
+        <w:t>img</w:t>
+      </w:r>
+      <w:proofErr w:type="spellEnd"/>
       <w:r>
         <w:rPr>
           <w:rFonts w:ascii="Consolas" w:eastAsia="Times New Roman" w:hAnsi="Consolas" w:cs="Courier New"/>
@@ -3436,7 +3795,17 @@
           <w:szCs w:val="20"/>
         </w:rPr>
         <w:br/>
-        <w:t>eroded = cv2.erode(thresh</w:t>
+        <w:t>eroded = cv2.erode(</w:t>
+      </w:r>
+      <w:proofErr w:type="spellStart"/>
+      <w:r>
+        <w:rPr>
+          <w:rFonts w:ascii="Consolas" w:eastAsia="Times New Roman" w:hAnsi="Consolas" w:cs="Courier New"/>
+          <w:color w:val="A9B7C6"/>
+          <w:sz w:val="20"/>
+          <w:szCs w:val="20"/>
+        </w:rPr>
+        <w:t>thresh</w:t>
       </w:r>
       <w:r>
         <w:rPr>
@@ -3454,7 +3823,17 @@
           <w:sz w:val="20"/>
           <w:szCs w:val="20"/>
         </w:rPr>
-        <w:t>kernel)</w:t>
+        <w:t>kernel</w:t>
+      </w:r>
+      <w:proofErr w:type="spellEnd"/>
+      <w:r>
+        <w:rPr>
+          <w:rFonts w:ascii="Consolas" w:eastAsia="Times New Roman" w:hAnsi="Consolas" w:cs="Courier New"/>
+          <w:color w:val="A9B7C6"/>
+          <w:sz w:val="20"/>
+          <w:szCs w:val="20"/>
+        </w:rPr>
+        <w:t>)</w:t>
       </w:r>
       <w:r>
         <w:rPr>
@@ -3464,7 +3843,17 @@
           <w:szCs w:val="20"/>
         </w:rPr>
         <w:br/>
-        <w:t>eroded = cv2.dilate(eroded</w:t>
+        <w:t>eroded = cv2.dilate(</w:t>
+      </w:r>
+      <w:proofErr w:type="spellStart"/>
+      <w:r>
+        <w:rPr>
+          <w:rFonts w:ascii="Consolas" w:eastAsia="Times New Roman" w:hAnsi="Consolas" w:cs="Courier New"/>
+          <w:color w:val="A9B7C6"/>
+          <w:sz w:val="20"/>
+          <w:szCs w:val="20"/>
+        </w:rPr>
+        <w:t>eroded</w:t>
       </w:r>
       <w:r>
         <w:rPr>
@@ -3482,7 +3871,17 @@
           <w:sz w:val="20"/>
           <w:szCs w:val="20"/>
         </w:rPr>
-        <w:t xml:space="preserve">kernel) </w:t>
+        <w:t>kernel</w:t>
+      </w:r>
+      <w:proofErr w:type="spellEnd"/>
+      <w:r>
+        <w:rPr>
+          <w:rFonts w:ascii="Consolas" w:eastAsia="Times New Roman" w:hAnsi="Consolas" w:cs="Courier New"/>
+          <w:color w:val="A9B7C6"/>
+          <w:sz w:val="20"/>
+          <w:szCs w:val="20"/>
+        </w:rPr>
+        <w:t xml:space="preserve">) </w:t>
       </w:r>
       <w:r>
         <w:rPr>
@@ -3675,14 +4074,25 @@
         </w:rPr>
         <w:br/>
       </w:r>
-      <w:r>
-        <w:rPr>
-          <w:rFonts w:ascii="Consolas" w:eastAsia="Times New Roman" w:hAnsi="Consolas" w:cs="Courier New"/>
-          <w:color w:val="A9B7C6"/>
-          <w:sz w:val="20"/>
-          <w:szCs w:val="20"/>
-        </w:rPr>
-        <w:t xml:space="preserve">Question_no = </w:t>
+      <w:proofErr w:type="spellStart"/>
+      <w:r>
+        <w:rPr>
+          <w:rFonts w:ascii="Consolas" w:eastAsia="Times New Roman" w:hAnsi="Consolas" w:cs="Courier New"/>
+          <w:color w:val="A9B7C6"/>
+          <w:sz w:val="20"/>
+          <w:szCs w:val="20"/>
+        </w:rPr>
+        <w:t>Question_no</w:t>
+      </w:r>
+      <w:proofErr w:type="spellEnd"/>
+      <w:r>
+        <w:rPr>
+          <w:rFonts w:ascii="Consolas" w:eastAsia="Times New Roman" w:hAnsi="Consolas" w:cs="Courier New"/>
+          <w:color w:val="A9B7C6"/>
+          <w:sz w:val="20"/>
+          <w:szCs w:val="20"/>
+        </w:rPr>
+        <w:t xml:space="preserve"> = </w:t>
       </w:r>
       <w:r>
         <w:rPr>
@@ -4055,14 +4465,25 @@
         <w:lastRenderedPageBreak/>
         <w:t xml:space="preserve">for </w:t>
       </w:r>
-      <w:r>
-        <w:rPr>
-          <w:rFonts w:ascii="Consolas" w:eastAsia="Times New Roman" w:hAnsi="Consolas" w:cs="Courier New"/>
-          <w:color w:val="A9B7C6"/>
-          <w:sz w:val="20"/>
-          <w:szCs w:val="20"/>
-        </w:rPr>
-        <w:t xml:space="preserve">i </w:t>
+      <w:proofErr w:type="spellStart"/>
+      <w:r>
+        <w:rPr>
+          <w:rFonts w:ascii="Consolas" w:eastAsia="Times New Roman" w:hAnsi="Consolas" w:cs="Courier New"/>
+          <w:color w:val="A9B7C6"/>
+          <w:sz w:val="20"/>
+          <w:szCs w:val="20"/>
+        </w:rPr>
+        <w:t>i</w:t>
+      </w:r>
+      <w:proofErr w:type="spellEnd"/>
+      <w:r>
+        <w:rPr>
+          <w:rFonts w:ascii="Consolas" w:eastAsia="Times New Roman" w:hAnsi="Consolas" w:cs="Courier New"/>
+          <w:color w:val="A9B7C6"/>
+          <w:sz w:val="20"/>
+          <w:szCs w:val="20"/>
+        </w:rPr>
+        <w:t xml:space="preserve"> </w:t>
       </w:r>
       <w:r>
         <w:rPr>
@@ -4110,14 +4531,25 @@
         </w:rPr>
         <w:t xml:space="preserve">if </w:t>
       </w:r>
-      <w:r>
-        <w:rPr>
-          <w:rFonts w:ascii="Consolas" w:eastAsia="Times New Roman" w:hAnsi="Consolas" w:cs="Courier New"/>
-          <w:color w:val="A9B7C6"/>
-          <w:sz w:val="20"/>
-          <w:szCs w:val="20"/>
-        </w:rPr>
-        <w:t>i[</w:t>
+      <w:proofErr w:type="spellStart"/>
+      <w:r>
+        <w:rPr>
+          <w:rFonts w:ascii="Consolas" w:eastAsia="Times New Roman" w:hAnsi="Consolas" w:cs="Courier New"/>
+          <w:color w:val="A9B7C6"/>
+          <w:sz w:val="20"/>
+          <w:szCs w:val="20"/>
+        </w:rPr>
+        <w:t>i</w:t>
+      </w:r>
+      <w:proofErr w:type="spellEnd"/>
+      <w:r>
+        <w:rPr>
+          <w:rFonts w:ascii="Consolas" w:eastAsia="Times New Roman" w:hAnsi="Consolas" w:cs="Courier New"/>
+          <w:color w:val="A9B7C6"/>
+          <w:sz w:val="20"/>
+          <w:szCs w:val="20"/>
+        </w:rPr>
+        <w:t>[</w:t>
       </w:r>
       <w:r>
         <w:rPr>
@@ -4199,7 +4631,27 @@
           <w:sz w:val="20"/>
           <w:szCs w:val="20"/>
         </w:rPr>
-        <w:t>(i[</w:t>
+        <w:t>(</w:t>
+      </w:r>
+      <w:proofErr w:type="spellStart"/>
+      <w:r>
+        <w:rPr>
+          <w:rFonts w:ascii="Consolas" w:eastAsia="Times New Roman" w:hAnsi="Consolas" w:cs="Courier New"/>
+          <w:color w:val="A9B7C6"/>
+          <w:sz w:val="20"/>
+          <w:szCs w:val="20"/>
+        </w:rPr>
+        <w:t>i</w:t>
+      </w:r>
+      <w:proofErr w:type="spellEnd"/>
+      <w:r>
+        <w:rPr>
+          <w:rFonts w:ascii="Consolas" w:eastAsia="Times New Roman" w:hAnsi="Consolas" w:cs="Courier New"/>
+          <w:color w:val="A9B7C6"/>
+          <w:sz w:val="20"/>
+          <w:szCs w:val="20"/>
+        </w:rPr>
+        <w:t>[</w:t>
       </w:r>
       <w:r>
         <w:rPr>
@@ -4235,7 +4687,27 @@
           <w:sz w:val="20"/>
           <w:szCs w:val="20"/>
         </w:rPr>
-        <w:t>) &amp; (i[</w:t>
+        <w:t>) &amp; (</w:t>
+      </w:r>
+      <w:proofErr w:type="spellStart"/>
+      <w:r>
+        <w:rPr>
+          <w:rFonts w:ascii="Consolas" w:eastAsia="Times New Roman" w:hAnsi="Consolas" w:cs="Courier New"/>
+          <w:color w:val="A9B7C6"/>
+          <w:sz w:val="20"/>
+          <w:szCs w:val="20"/>
+        </w:rPr>
+        <w:t>i</w:t>
+      </w:r>
+      <w:proofErr w:type="spellEnd"/>
+      <w:r>
+        <w:rPr>
+          <w:rFonts w:ascii="Consolas" w:eastAsia="Times New Roman" w:hAnsi="Consolas" w:cs="Courier New"/>
+          <w:color w:val="A9B7C6"/>
+          <w:sz w:val="20"/>
+          <w:szCs w:val="20"/>
+        </w:rPr>
+        <w:t>[</w:t>
       </w:r>
       <w:r>
         <w:rPr>
@@ -4281,7 +4753,27 @@
           <w:szCs w:val="20"/>
         </w:rPr>
         <w:br/>
-        <w:t xml:space="preserve">            file.write(</w:t>
+        <w:t xml:space="preserve">            </w:t>
+      </w:r>
+      <w:proofErr w:type="spellStart"/>
+      <w:r>
+        <w:rPr>
+          <w:rFonts w:ascii="Consolas" w:eastAsia="Times New Roman" w:hAnsi="Consolas" w:cs="Courier New"/>
+          <w:color w:val="A9B7C6"/>
+          <w:sz w:val="20"/>
+          <w:szCs w:val="20"/>
+        </w:rPr>
+        <w:t>file.write</w:t>
+      </w:r>
+      <w:proofErr w:type="spellEnd"/>
+      <w:r>
+        <w:rPr>
+          <w:rFonts w:ascii="Consolas" w:eastAsia="Times New Roman" w:hAnsi="Consolas" w:cs="Courier New"/>
+          <w:color w:val="A9B7C6"/>
+          <w:sz w:val="20"/>
+          <w:szCs w:val="20"/>
+        </w:rPr>
+        <w:t>(</w:t>
       </w:r>
       <w:r>
         <w:rPr>
@@ -4329,23 +4821,54 @@
         <w:br/>
         <w:t xml:space="preserve">        </w:t>
       </w:r>
-      <w:r>
-        <w:rPr>
-          <w:rFonts w:ascii="Consolas" w:eastAsia="Times New Roman" w:hAnsi="Consolas" w:cs="Courier New"/>
-          <w:color w:val="CC7832"/>
-          <w:sz w:val="20"/>
-          <w:szCs w:val="20"/>
-        </w:rPr>
-        <w:t xml:space="preserve">elif </w:t>
-      </w:r>
-      <w:r>
-        <w:rPr>
-          <w:rFonts w:ascii="Consolas" w:eastAsia="Times New Roman" w:hAnsi="Consolas" w:cs="Courier New"/>
-          <w:color w:val="A9B7C6"/>
-          <w:sz w:val="20"/>
-          <w:szCs w:val="20"/>
-        </w:rPr>
-        <w:t>(i[</w:t>
+      <w:proofErr w:type="spellStart"/>
+      <w:r>
+        <w:rPr>
+          <w:rFonts w:ascii="Consolas" w:eastAsia="Times New Roman" w:hAnsi="Consolas" w:cs="Courier New"/>
+          <w:color w:val="CC7832"/>
+          <w:sz w:val="20"/>
+          <w:szCs w:val="20"/>
+        </w:rPr>
+        <w:t>elif</w:t>
+      </w:r>
+      <w:proofErr w:type="spellEnd"/>
+      <w:r>
+        <w:rPr>
+          <w:rFonts w:ascii="Consolas" w:eastAsia="Times New Roman" w:hAnsi="Consolas" w:cs="Courier New"/>
+          <w:color w:val="CC7832"/>
+          <w:sz w:val="20"/>
+          <w:szCs w:val="20"/>
+        </w:rPr>
+        <w:t xml:space="preserve"> </w:t>
+      </w:r>
+      <w:r>
+        <w:rPr>
+          <w:rFonts w:ascii="Consolas" w:eastAsia="Times New Roman" w:hAnsi="Consolas" w:cs="Courier New"/>
+          <w:color w:val="A9B7C6"/>
+          <w:sz w:val="20"/>
+          <w:szCs w:val="20"/>
+        </w:rPr>
+        <w:t>(</w:t>
+      </w:r>
+      <w:proofErr w:type="spellStart"/>
+      <w:r>
+        <w:rPr>
+          <w:rFonts w:ascii="Consolas" w:eastAsia="Times New Roman" w:hAnsi="Consolas" w:cs="Courier New"/>
+          <w:color w:val="A9B7C6"/>
+          <w:sz w:val="20"/>
+          <w:szCs w:val="20"/>
+        </w:rPr>
+        <w:t>i</w:t>
+      </w:r>
+      <w:proofErr w:type="spellEnd"/>
+      <w:r>
+        <w:rPr>
+          <w:rFonts w:ascii="Consolas" w:eastAsia="Times New Roman" w:hAnsi="Consolas" w:cs="Courier New"/>
+          <w:color w:val="A9B7C6"/>
+          <w:sz w:val="20"/>
+          <w:szCs w:val="20"/>
+        </w:rPr>
+        <w:t>[</w:t>
       </w:r>
       <w:r>
         <w:rPr>
@@ -4381,7 +4904,27 @@
           <w:sz w:val="20"/>
           <w:szCs w:val="20"/>
         </w:rPr>
-        <w:t>) &amp; (i[</w:t>
+        <w:t>) &amp; (</w:t>
+      </w:r>
+      <w:proofErr w:type="spellStart"/>
+      <w:r>
+        <w:rPr>
+          <w:rFonts w:ascii="Consolas" w:eastAsia="Times New Roman" w:hAnsi="Consolas" w:cs="Courier New"/>
+          <w:color w:val="A9B7C6"/>
+          <w:sz w:val="20"/>
+          <w:szCs w:val="20"/>
+        </w:rPr>
+        <w:t>i</w:t>
+      </w:r>
+      <w:proofErr w:type="spellEnd"/>
+      <w:r>
+        <w:rPr>
+          <w:rFonts w:ascii="Consolas" w:eastAsia="Times New Roman" w:hAnsi="Consolas" w:cs="Courier New"/>
+          <w:color w:val="A9B7C6"/>
+          <w:sz w:val="20"/>
+          <w:szCs w:val="20"/>
+        </w:rPr>
+        <w:t>[</w:t>
       </w:r>
       <w:r>
         <w:rPr>
@@ -4427,7 +4970,27 @@
           <w:szCs w:val="20"/>
         </w:rPr>
         <w:br/>
-        <w:t xml:space="preserve">            file.write(</w:t>
+        <w:t xml:space="preserve">            </w:t>
+      </w:r>
+      <w:proofErr w:type="spellStart"/>
+      <w:r>
+        <w:rPr>
+          <w:rFonts w:ascii="Consolas" w:eastAsia="Times New Roman" w:hAnsi="Consolas" w:cs="Courier New"/>
+          <w:color w:val="A9B7C6"/>
+          <w:sz w:val="20"/>
+          <w:szCs w:val="20"/>
+        </w:rPr>
+        <w:t>file.write</w:t>
+      </w:r>
+      <w:proofErr w:type="spellEnd"/>
+      <w:r>
+        <w:rPr>
+          <w:rFonts w:ascii="Consolas" w:eastAsia="Times New Roman" w:hAnsi="Consolas" w:cs="Courier New"/>
+          <w:color w:val="A9B7C6"/>
+          <w:sz w:val="20"/>
+          <w:szCs w:val="20"/>
+        </w:rPr>
+        <w:t>(</w:t>
       </w:r>
       <w:r>
         <w:rPr>
@@ -4484,14 +5047,25 @@
         </w:rPr>
         <w:t xml:space="preserve">if </w:t>
       </w:r>
-      <w:r>
-        <w:rPr>
-          <w:rFonts w:ascii="Consolas" w:eastAsia="Times New Roman" w:hAnsi="Consolas" w:cs="Courier New"/>
-          <w:color w:val="A9B7C6"/>
-          <w:sz w:val="20"/>
-          <w:szCs w:val="20"/>
-        </w:rPr>
-        <w:t>i[</w:t>
+      <w:proofErr w:type="spellStart"/>
+      <w:r>
+        <w:rPr>
+          <w:rFonts w:ascii="Consolas" w:eastAsia="Times New Roman" w:hAnsi="Consolas" w:cs="Courier New"/>
+          <w:color w:val="A9B7C6"/>
+          <w:sz w:val="20"/>
+          <w:szCs w:val="20"/>
+        </w:rPr>
+        <w:t>i</w:t>
+      </w:r>
+      <w:proofErr w:type="spellEnd"/>
+      <w:r>
+        <w:rPr>
+          <w:rFonts w:ascii="Consolas" w:eastAsia="Times New Roman" w:hAnsi="Consolas" w:cs="Courier New"/>
+          <w:color w:val="A9B7C6"/>
+          <w:sz w:val="20"/>
+          <w:szCs w:val="20"/>
+        </w:rPr>
+        <w:t>[</w:t>
       </w:r>
       <w:r>
         <w:rPr>
@@ -4592,7 +5166,27 @@
           <w:sz w:val="20"/>
           <w:szCs w:val="20"/>
         </w:rPr>
-        <w:t>(i[</w:t>
+        <w:t>(</w:t>
+      </w:r>
+      <w:proofErr w:type="spellStart"/>
+      <w:r>
+        <w:rPr>
+          <w:rFonts w:ascii="Consolas" w:eastAsia="Times New Roman" w:hAnsi="Consolas" w:cs="Courier New"/>
+          <w:color w:val="A9B7C6"/>
+          <w:sz w:val="20"/>
+          <w:szCs w:val="20"/>
+        </w:rPr>
+        <w:t>i</w:t>
+      </w:r>
+      <w:proofErr w:type="spellEnd"/>
+      <w:r>
+        <w:rPr>
+          <w:rFonts w:ascii="Consolas" w:eastAsia="Times New Roman" w:hAnsi="Consolas" w:cs="Courier New"/>
+          <w:color w:val="A9B7C6"/>
+          <w:sz w:val="20"/>
+          <w:szCs w:val="20"/>
+        </w:rPr>
+        <w:t>[</w:t>
       </w:r>
       <w:r>
         <w:rPr>
@@ -4628,7 +5222,27 @@
           <w:sz w:val="20"/>
           <w:szCs w:val="20"/>
         </w:rPr>
-        <w:t>) &amp; (i[</w:t>
+        <w:t>) &amp; (</w:t>
+      </w:r>
+      <w:proofErr w:type="spellStart"/>
+      <w:r>
+        <w:rPr>
+          <w:rFonts w:ascii="Consolas" w:eastAsia="Times New Roman" w:hAnsi="Consolas" w:cs="Courier New"/>
+          <w:color w:val="A9B7C6"/>
+          <w:sz w:val="20"/>
+          <w:szCs w:val="20"/>
+        </w:rPr>
+        <w:t>i</w:t>
+      </w:r>
+      <w:proofErr w:type="spellEnd"/>
+      <w:r>
+        <w:rPr>
+          <w:rFonts w:ascii="Consolas" w:eastAsia="Times New Roman" w:hAnsi="Consolas" w:cs="Courier New"/>
+          <w:color w:val="A9B7C6"/>
+          <w:sz w:val="20"/>
+          <w:szCs w:val="20"/>
+        </w:rPr>
+        <w:t>[</w:t>
       </w:r>
       <w:r>
         <w:rPr>
@@ -4674,7 +5288,27 @@
           <w:szCs w:val="20"/>
         </w:rPr>
         <w:br/>
-        <w:t xml:space="preserve">            file.write(</w:t>
+        <w:t xml:space="preserve">            </w:t>
+      </w:r>
+      <w:proofErr w:type="spellStart"/>
+      <w:r>
+        <w:rPr>
+          <w:rFonts w:ascii="Consolas" w:eastAsia="Times New Roman" w:hAnsi="Consolas" w:cs="Courier New"/>
+          <w:color w:val="A9B7C6"/>
+          <w:sz w:val="20"/>
+          <w:szCs w:val="20"/>
+        </w:rPr>
+        <w:t>file.write</w:t>
+      </w:r>
+      <w:proofErr w:type="spellEnd"/>
+      <w:r>
+        <w:rPr>
+          <w:rFonts w:ascii="Consolas" w:eastAsia="Times New Roman" w:hAnsi="Consolas" w:cs="Courier New"/>
+          <w:color w:val="A9B7C6"/>
+          <w:sz w:val="20"/>
+          <w:szCs w:val="20"/>
+        </w:rPr>
+        <w:t>(</w:t>
       </w:r>
       <w:r>
         <w:rPr>
@@ -4738,7 +5372,27 @@
           <w:sz w:val="20"/>
           <w:szCs w:val="20"/>
         </w:rPr>
-        <w:t>(i[</w:t>
+        <w:t>(</w:t>
+      </w:r>
+      <w:proofErr w:type="spellStart"/>
+      <w:r>
+        <w:rPr>
+          <w:rFonts w:ascii="Consolas" w:eastAsia="Times New Roman" w:hAnsi="Consolas" w:cs="Courier New"/>
+          <w:color w:val="A9B7C6"/>
+          <w:sz w:val="20"/>
+          <w:szCs w:val="20"/>
+        </w:rPr>
+        <w:t>i</w:t>
+      </w:r>
+      <w:proofErr w:type="spellEnd"/>
+      <w:r>
+        <w:rPr>
+          <w:rFonts w:ascii="Consolas" w:eastAsia="Times New Roman" w:hAnsi="Consolas" w:cs="Courier New"/>
+          <w:color w:val="A9B7C6"/>
+          <w:sz w:val="20"/>
+          <w:szCs w:val="20"/>
+        </w:rPr>
+        <w:t>[</w:t>
       </w:r>
       <w:r>
         <w:rPr>
@@ -4774,7 +5428,27 @@
           <w:sz w:val="20"/>
           <w:szCs w:val="20"/>
         </w:rPr>
-        <w:t>) &amp; (i[</w:t>
+        <w:t>) &amp; (</w:t>
+      </w:r>
+      <w:proofErr w:type="spellStart"/>
+      <w:r>
+        <w:rPr>
+          <w:rFonts w:ascii="Consolas" w:eastAsia="Times New Roman" w:hAnsi="Consolas" w:cs="Courier New"/>
+          <w:color w:val="A9B7C6"/>
+          <w:sz w:val="20"/>
+          <w:szCs w:val="20"/>
+        </w:rPr>
+        <w:t>i</w:t>
+      </w:r>
+      <w:proofErr w:type="spellEnd"/>
+      <w:r>
+        <w:rPr>
+          <w:rFonts w:ascii="Consolas" w:eastAsia="Times New Roman" w:hAnsi="Consolas" w:cs="Courier New"/>
+          <w:color w:val="A9B7C6"/>
+          <w:sz w:val="20"/>
+          <w:szCs w:val="20"/>
+        </w:rPr>
+        <w:t>[</w:t>
       </w:r>
       <w:r>
         <w:rPr>
@@ -4820,7 +5494,27 @@
           <w:szCs w:val="20"/>
         </w:rPr>
         <w:br/>
-        <w:t xml:space="preserve">            file.write(</w:t>
+        <w:t xml:space="preserve">            </w:t>
+      </w:r>
+      <w:proofErr w:type="spellStart"/>
+      <w:r>
+        <w:rPr>
+          <w:rFonts w:ascii="Consolas" w:eastAsia="Times New Roman" w:hAnsi="Consolas" w:cs="Courier New"/>
+          <w:color w:val="A9B7C6"/>
+          <w:sz w:val="20"/>
+          <w:szCs w:val="20"/>
+        </w:rPr>
+        <w:t>file.write</w:t>
+      </w:r>
+      <w:proofErr w:type="spellEnd"/>
+      <w:r>
+        <w:rPr>
+          <w:rFonts w:ascii="Consolas" w:eastAsia="Times New Roman" w:hAnsi="Consolas" w:cs="Courier New"/>
+          <w:color w:val="A9B7C6"/>
+          <w:sz w:val="20"/>
+          <w:szCs w:val="20"/>
+        </w:rPr>
+        <w:t>(</w:t>
       </w:r>
       <w:r>
         <w:rPr>
@@ -4884,7 +5578,27 @@
           <w:sz w:val="20"/>
           <w:szCs w:val="20"/>
         </w:rPr>
-        <w:t>(i[</w:t>
+        <w:t>(</w:t>
+      </w:r>
+      <w:proofErr w:type="spellStart"/>
+      <w:r>
+        <w:rPr>
+          <w:rFonts w:ascii="Consolas" w:eastAsia="Times New Roman" w:hAnsi="Consolas" w:cs="Courier New"/>
+          <w:color w:val="A9B7C6"/>
+          <w:sz w:val="20"/>
+          <w:szCs w:val="20"/>
+        </w:rPr>
+        <w:t>i</w:t>
+      </w:r>
+      <w:proofErr w:type="spellEnd"/>
+      <w:r>
+        <w:rPr>
+          <w:rFonts w:ascii="Consolas" w:eastAsia="Times New Roman" w:hAnsi="Consolas" w:cs="Courier New"/>
+          <w:color w:val="A9B7C6"/>
+          <w:sz w:val="20"/>
+          <w:szCs w:val="20"/>
+        </w:rPr>
+        <w:t>[</w:t>
       </w:r>
       <w:r>
         <w:rPr>
@@ -4920,7 +5634,27 @@
           <w:sz w:val="20"/>
           <w:szCs w:val="20"/>
         </w:rPr>
-        <w:t>) &amp; (i[</w:t>
+        <w:t>) &amp; (</w:t>
+      </w:r>
+      <w:proofErr w:type="spellStart"/>
+      <w:r>
+        <w:rPr>
+          <w:rFonts w:ascii="Consolas" w:eastAsia="Times New Roman" w:hAnsi="Consolas" w:cs="Courier New"/>
+          <w:color w:val="A9B7C6"/>
+          <w:sz w:val="20"/>
+          <w:szCs w:val="20"/>
+        </w:rPr>
+        <w:t>i</w:t>
+      </w:r>
+      <w:proofErr w:type="spellEnd"/>
+      <w:r>
+        <w:rPr>
+          <w:rFonts w:ascii="Consolas" w:eastAsia="Times New Roman" w:hAnsi="Consolas" w:cs="Courier New"/>
+          <w:color w:val="A9B7C6"/>
+          <w:sz w:val="20"/>
+          <w:szCs w:val="20"/>
+        </w:rPr>
+        <w:t>[</w:t>
       </w:r>
       <w:r>
         <w:rPr>
@@ -4966,7 +5700,27 @@
           <w:szCs w:val="20"/>
         </w:rPr>
         <w:br/>
-        <w:t xml:space="preserve">            file.write(</w:t>
+        <w:t xml:space="preserve">            </w:t>
+      </w:r>
+      <w:proofErr w:type="spellStart"/>
+      <w:r>
+        <w:rPr>
+          <w:rFonts w:ascii="Consolas" w:eastAsia="Times New Roman" w:hAnsi="Consolas" w:cs="Courier New"/>
+          <w:color w:val="A9B7C6"/>
+          <w:sz w:val="20"/>
+          <w:szCs w:val="20"/>
+        </w:rPr>
+        <w:t>file.write</w:t>
+      </w:r>
+      <w:proofErr w:type="spellEnd"/>
+      <w:r>
+        <w:rPr>
+          <w:rFonts w:ascii="Consolas" w:eastAsia="Times New Roman" w:hAnsi="Consolas" w:cs="Courier New"/>
+          <w:color w:val="A9B7C6"/>
+          <w:sz w:val="20"/>
+          <w:szCs w:val="20"/>
+        </w:rPr>
+        <w:t>(</w:t>
       </w:r>
       <w:r>
         <w:rPr>
@@ -5023,14 +5777,25 @@
         </w:rPr>
         <w:t xml:space="preserve">if </w:t>
       </w:r>
-      <w:r>
-        <w:rPr>
-          <w:rFonts w:ascii="Consolas" w:eastAsia="Times New Roman" w:hAnsi="Consolas" w:cs="Courier New"/>
-          <w:color w:val="A9B7C6"/>
-          <w:sz w:val="20"/>
-          <w:szCs w:val="20"/>
-        </w:rPr>
-        <w:t>i[</w:t>
+      <w:proofErr w:type="spellStart"/>
+      <w:r>
+        <w:rPr>
+          <w:rFonts w:ascii="Consolas" w:eastAsia="Times New Roman" w:hAnsi="Consolas" w:cs="Courier New"/>
+          <w:color w:val="A9B7C6"/>
+          <w:sz w:val="20"/>
+          <w:szCs w:val="20"/>
+        </w:rPr>
+        <w:t>i</w:t>
+      </w:r>
+      <w:proofErr w:type="spellEnd"/>
+      <w:r>
+        <w:rPr>
+          <w:rFonts w:ascii="Consolas" w:eastAsia="Times New Roman" w:hAnsi="Consolas" w:cs="Courier New"/>
+          <w:color w:val="A9B7C6"/>
+          <w:sz w:val="20"/>
+          <w:szCs w:val="20"/>
+        </w:rPr>
+        <w:t>[</w:t>
       </w:r>
       <w:r>
         <w:rPr>
@@ -5131,7 +5896,27 @@
           <w:sz w:val="20"/>
           <w:szCs w:val="20"/>
         </w:rPr>
-        <w:t>(i[</w:t>
+        <w:t>(</w:t>
+      </w:r>
+      <w:proofErr w:type="spellStart"/>
+      <w:r>
+        <w:rPr>
+          <w:rFonts w:ascii="Consolas" w:eastAsia="Times New Roman" w:hAnsi="Consolas" w:cs="Courier New"/>
+          <w:color w:val="A9B7C6"/>
+          <w:sz w:val="20"/>
+          <w:szCs w:val="20"/>
+        </w:rPr>
+        <w:t>i</w:t>
+      </w:r>
+      <w:proofErr w:type="spellEnd"/>
+      <w:r>
+        <w:rPr>
+          <w:rFonts w:ascii="Consolas" w:eastAsia="Times New Roman" w:hAnsi="Consolas" w:cs="Courier New"/>
+          <w:color w:val="A9B7C6"/>
+          <w:sz w:val="20"/>
+          <w:szCs w:val="20"/>
+        </w:rPr>
+        <w:t>[</w:t>
       </w:r>
       <w:r>
         <w:rPr>
@@ -5167,7 +5952,27 @@
           <w:sz w:val="20"/>
           <w:szCs w:val="20"/>
         </w:rPr>
-        <w:t>) &amp; (i[</w:t>
+        <w:t>) &amp; (</w:t>
+      </w:r>
+      <w:proofErr w:type="spellStart"/>
+      <w:r>
+        <w:rPr>
+          <w:rFonts w:ascii="Consolas" w:eastAsia="Times New Roman" w:hAnsi="Consolas" w:cs="Courier New"/>
+          <w:color w:val="A9B7C6"/>
+          <w:sz w:val="20"/>
+          <w:szCs w:val="20"/>
+        </w:rPr>
+        <w:t>i</w:t>
+      </w:r>
+      <w:proofErr w:type="spellEnd"/>
+      <w:r>
+        <w:rPr>
+          <w:rFonts w:ascii="Consolas" w:eastAsia="Times New Roman" w:hAnsi="Consolas" w:cs="Courier New"/>
+          <w:color w:val="A9B7C6"/>
+          <w:sz w:val="20"/>
+          <w:szCs w:val="20"/>
+        </w:rPr>
+        <w:t>[</w:t>
       </w:r>
       <w:r>
         <w:rPr>
@@ -5203,7 +6008,27 @@
           <w:sz w:val="20"/>
           <w:szCs w:val="20"/>
         </w:rPr>
-        <w:t>) &amp; ~(i[</w:t>
+        <w:t>) &amp; ~(</w:t>
+      </w:r>
+      <w:proofErr w:type="spellStart"/>
+      <w:r>
+        <w:rPr>
+          <w:rFonts w:ascii="Consolas" w:eastAsia="Times New Roman" w:hAnsi="Consolas" w:cs="Courier New"/>
+          <w:color w:val="A9B7C6"/>
+          <w:sz w:val="20"/>
+          <w:szCs w:val="20"/>
+        </w:rPr>
+        <w:t>i</w:t>
+      </w:r>
+      <w:proofErr w:type="spellEnd"/>
+      <w:r>
+        <w:rPr>
+          <w:rFonts w:ascii="Consolas" w:eastAsia="Times New Roman" w:hAnsi="Consolas" w:cs="Courier New"/>
+          <w:color w:val="A9B7C6"/>
+          <w:sz w:val="20"/>
+          <w:szCs w:val="20"/>
+        </w:rPr>
+        <w:t>[</w:t>
       </w:r>
       <w:r>
         <w:rPr>
@@ -5249,7 +6074,27 @@
           <w:szCs w:val="20"/>
         </w:rPr>
         <w:br/>
-        <w:t xml:space="preserve">            file.write(</w:t>
+        <w:t xml:space="preserve">            </w:t>
+      </w:r>
+      <w:proofErr w:type="spellStart"/>
+      <w:r>
+        <w:rPr>
+          <w:rFonts w:ascii="Consolas" w:eastAsia="Times New Roman" w:hAnsi="Consolas" w:cs="Courier New"/>
+          <w:color w:val="A9B7C6"/>
+          <w:sz w:val="20"/>
+          <w:szCs w:val="20"/>
+        </w:rPr>
+        <w:t>file.write</w:t>
+      </w:r>
+      <w:proofErr w:type="spellEnd"/>
+      <w:r>
+        <w:rPr>
+          <w:rFonts w:ascii="Consolas" w:eastAsia="Times New Roman" w:hAnsi="Consolas" w:cs="Courier New"/>
+          <w:color w:val="A9B7C6"/>
+          <w:sz w:val="20"/>
+          <w:szCs w:val="20"/>
+        </w:rPr>
+        <w:t>(</w:t>
       </w:r>
       <w:r>
         <w:rPr>
@@ -5368,7 +6213,27 @@
           <w:sz w:val="20"/>
           <w:szCs w:val="20"/>
         </w:rPr>
-        <w:t>(i[</w:t>
+        <w:t>(</w:t>
+      </w:r>
+      <w:proofErr w:type="spellStart"/>
+      <w:r>
+        <w:rPr>
+          <w:rFonts w:ascii="Consolas" w:eastAsia="Times New Roman" w:hAnsi="Consolas" w:cs="Courier New"/>
+          <w:color w:val="A9B7C6"/>
+          <w:sz w:val="20"/>
+          <w:szCs w:val="20"/>
+        </w:rPr>
+        <w:t>i</w:t>
+      </w:r>
+      <w:proofErr w:type="spellEnd"/>
+      <w:r>
+        <w:rPr>
+          <w:rFonts w:ascii="Consolas" w:eastAsia="Times New Roman" w:hAnsi="Consolas" w:cs="Courier New"/>
+          <w:color w:val="A9B7C6"/>
+          <w:sz w:val="20"/>
+          <w:szCs w:val="20"/>
+        </w:rPr>
+        <w:t>[</w:t>
       </w:r>
       <w:r>
         <w:rPr>
@@ -5404,7 +6269,27 @@
           <w:sz w:val="20"/>
           <w:szCs w:val="20"/>
         </w:rPr>
-        <w:t>) &amp; (i[</w:t>
+        <w:t>) &amp; (</w:t>
+      </w:r>
+      <w:proofErr w:type="spellStart"/>
+      <w:r>
+        <w:rPr>
+          <w:rFonts w:ascii="Consolas" w:eastAsia="Times New Roman" w:hAnsi="Consolas" w:cs="Courier New"/>
+          <w:color w:val="A9B7C6"/>
+          <w:sz w:val="20"/>
+          <w:szCs w:val="20"/>
+        </w:rPr>
+        <w:t>i</w:t>
+      </w:r>
+      <w:proofErr w:type="spellEnd"/>
+      <w:r>
+        <w:rPr>
+          <w:rFonts w:ascii="Consolas" w:eastAsia="Times New Roman" w:hAnsi="Consolas" w:cs="Courier New"/>
+          <w:color w:val="A9B7C6"/>
+          <w:sz w:val="20"/>
+          <w:szCs w:val="20"/>
+        </w:rPr>
+        <w:t>[</w:t>
       </w:r>
       <w:r>
         <w:rPr>
@@ -5440,7 +6325,27 @@
           <w:sz w:val="20"/>
           <w:szCs w:val="20"/>
         </w:rPr>
-        <w:t>) &amp; ~(i[</w:t>
+        <w:t>) &amp; ~(</w:t>
+      </w:r>
+      <w:proofErr w:type="spellStart"/>
+      <w:r>
+        <w:rPr>
+          <w:rFonts w:ascii="Consolas" w:eastAsia="Times New Roman" w:hAnsi="Consolas" w:cs="Courier New"/>
+          <w:color w:val="A9B7C6"/>
+          <w:sz w:val="20"/>
+          <w:szCs w:val="20"/>
+        </w:rPr>
+        <w:t>i</w:t>
+      </w:r>
+      <w:proofErr w:type="spellEnd"/>
+      <w:r>
+        <w:rPr>
+          <w:rFonts w:ascii="Consolas" w:eastAsia="Times New Roman" w:hAnsi="Consolas" w:cs="Courier New"/>
+          <w:color w:val="A9B7C6"/>
+          <w:sz w:val="20"/>
+          <w:szCs w:val="20"/>
+        </w:rPr>
+        <w:t>[</w:t>
       </w:r>
       <w:r>
         <w:rPr>
@@ -5486,7 +6391,27 @@
           <w:szCs w:val="20"/>
         </w:rPr>
         <w:br/>
-        <w:t xml:space="preserve">            file.write(</w:t>
+        <w:t xml:space="preserve">            </w:t>
+      </w:r>
+      <w:proofErr w:type="spellStart"/>
+      <w:r>
+        <w:rPr>
+          <w:rFonts w:ascii="Consolas" w:eastAsia="Times New Roman" w:hAnsi="Consolas" w:cs="Courier New"/>
+          <w:color w:val="A9B7C6"/>
+          <w:sz w:val="20"/>
+          <w:szCs w:val="20"/>
+        </w:rPr>
+        <w:t>file.write</w:t>
+      </w:r>
+      <w:proofErr w:type="spellEnd"/>
+      <w:r>
+        <w:rPr>
+          <w:rFonts w:ascii="Consolas" w:eastAsia="Times New Roman" w:hAnsi="Consolas" w:cs="Courier New"/>
+          <w:color w:val="A9B7C6"/>
+          <w:sz w:val="20"/>
+          <w:szCs w:val="20"/>
+        </w:rPr>
+        <w:t>(</w:t>
       </w:r>
       <w:r>
         <w:rPr>
@@ -5605,7 +6530,27 @@
           <w:sz w:val="20"/>
           <w:szCs w:val="20"/>
         </w:rPr>
-        <w:t>(i[</w:t>
+        <w:t>(</w:t>
+      </w:r>
+      <w:proofErr w:type="spellStart"/>
+      <w:r>
+        <w:rPr>
+          <w:rFonts w:ascii="Consolas" w:eastAsia="Times New Roman" w:hAnsi="Consolas" w:cs="Courier New"/>
+          <w:color w:val="A9B7C6"/>
+          <w:sz w:val="20"/>
+          <w:szCs w:val="20"/>
+        </w:rPr>
+        <w:t>i</w:t>
+      </w:r>
+      <w:proofErr w:type="spellEnd"/>
+      <w:r>
+        <w:rPr>
+          <w:rFonts w:ascii="Consolas" w:eastAsia="Times New Roman" w:hAnsi="Consolas" w:cs="Courier New"/>
+          <w:color w:val="A9B7C6"/>
+          <w:sz w:val="20"/>
+          <w:szCs w:val="20"/>
+        </w:rPr>
+        <w:t>[</w:t>
       </w:r>
       <w:r>
         <w:rPr>
@@ -5641,7 +6586,27 @@
           <w:sz w:val="20"/>
           <w:szCs w:val="20"/>
         </w:rPr>
-        <w:t>) &amp; (i[</w:t>
+        <w:t>) &amp; (</w:t>
+      </w:r>
+      <w:proofErr w:type="spellStart"/>
+      <w:r>
+        <w:rPr>
+          <w:rFonts w:ascii="Consolas" w:eastAsia="Times New Roman" w:hAnsi="Consolas" w:cs="Courier New"/>
+          <w:color w:val="A9B7C6"/>
+          <w:sz w:val="20"/>
+          <w:szCs w:val="20"/>
+        </w:rPr>
+        <w:t>i</w:t>
+      </w:r>
+      <w:proofErr w:type="spellEnd"/>
+      <w:r>
+        <w:rPr>
+          <w:rFonts w:ascii="Consolas" w:eastAsia="Times New Roman" w:hAnsi="Consolas" w:cs="Courier New"/>
+          <w:color w:val="A9B7C6"/>
+          <w:sz w:val="20"/>
+          <w:szCs w:val="20"/>
+        </w:rPr>
+        <w:t>[</w:t>
       </w:r>
       <w:r>
         <w:rPr>
@@ -5677,7 +6642,27 @@
           <w:sz w:val="20"/>
           <w:szCs w:val="20"/>
         </w:rPr>
-        <w:t>) &amp; ~(i[</w:t>
+        <w:t>) &amp; ~(</w:t>
+      </w:r>
+      <w:proofErr w:type="spellStart"/>
+      <w:r>
+        <w:rPr>
+          <w:rFonts w:ascii="Consolas" w:eastAsia="Times New Roman" w:hAnsi="Consolas" w:cs="Courier New"/>
+          <w:color w:val="A9B7C6"/>
+          <w:sz w:val="20"/>
+          <w:szCs w:val="20"/>
+        </w:rPr>
+        <w:t>i</w:t>
+      </w:r>
+      <w:proofErr w:type="spellEnd"/>
+      <w:r>
+        <w:rPr>
+          <w:rFonts w:ascii="Consolas" w:eastAsia="Times New Roman" w:hAnsi="Consolas" w:cs="Courier New"/>
+          <w:color w:val="A9B7C6"/>
+          <w:sz w:val="20"/>
+          <w:szCs w:val="20"/>
+        </w:rPr>
+        <w:t>[</w:t>
       </w:r>
       <w:r>
         <w:rPr>
@@ -5723,7 +6708,27 @@
           <w:szCs w:val="20"/>
         </w:rPr>
         <w:br/>
-        <w:t xml:space="preserve">            file.write(</w:t>
+        <w:t xml:space="preserve">            </w:t>
+      </w:r>
+      <w:proofErr w:type="spellStart"/>
+      <w:r>
+        <w:rPr>
+          <w:rFonts w:ascii="Consolas" w:eastAsia="Times New Roman" w:hAnsi="Consolas" w:cs="Courier New"/>
+          <w:color w:val="A9B7C6"/>
+          <w:sz w:val="20"/>
+          <w:szCs w:val="20"/>
+        </w:rPr>
+        <w:t>file.write</w:t>
+      </w:r>
+      <w:proofErr w:type="spellEnd"/>
+      <w:r>
+        <w:rPr>
+          <w:rFonts w:ascii="Consolas" w:eastAsia="Times New Roman" w:hAnsi="Consolas" w:cs="Courier New"/>
+          <w:color w:val="A9B7C6"/>
+          <w:sz w:val="20"/>
+          <w:szCs w:val="20"/>
+        </w:rPr>
+        <w:t>(</w:t>
       </w:r>
       <w:r>
         <w:rPr>
@@ -5842,7 +6847,27 @@
           <w:sz w:val="20"/>
           <w:szCs w:val="20"/>
         </w:rPr>
-        <w:t>(i[</w:t>
+        <w:t>(</w:t>
+      </w:r>
+      <w:proofErr w:type="spellStart"/>
+      <w:r>
+        <w:rPr>
+          <w:rFonts w:ascii="Consolas" w:eastAsia="Times New Roman" w:hAnsi="Consolas" w:cs="Courier New"/>
+          <w:color w:val="A9B7C6"/>
+          <w:sz w:val="20"/>
+          <w:szCs w:val="20"/>
+        </w:rPr>
+        <w:t>i</w:t>
+      </w:r>
+      <w:proofErr w:type="spellEnd"/>
+      <w:r>
+        <w:rPr>
+          <w:rFonts w:ascii="Consolas" w:eastAsia="Times New Roman" w:hAnsi="Consolas" w:cs="Courier New"/>
+          <w:color w:val="A9B7C6"/>
+          <w:sz w:val="20"/>
+          <w:szCs w:val="20"/>
+        </w:rPr>
+        <w:t>[</w:t>
       </w:r>
       <w:r>
         <w:rPr>
@@ -5878,7 +6903,27 @@
           <w:sz w:val="20"/>
           <w:szCs w:val="20"/>
         </w:rPr>
-        <w:t>) &amp; (i[</w:t>
+        <w:t>) &amp; (</w:t>
+      </w:r>
+      <w:proofErr w:type="spellStart"/>
+      <w:r>
+        <w:rPr>
+          <w:rFonts w:ascii="Consolas" w:eastAsia="Times New Roman" w:hAnsi="Consolas" w:cs="Courier New"/>
+          <w:color w:val="A9B7C6"/>
+          <w:sz w:val="20"/>
+          <w:szCs w:val="20"/>
+        </w:rPr>
+        <w:t>i</w:t>
+      </w:r>
+      <w:proofErr w:type="spellEnd"/>
+      <w:r>
+        <w:rPr>
+          <w:rFonts w:ascii="Consolas" w:eastAsia="Times New Roman" w:hAnsi="Consolas" w:cs="Courier New"/>
+          <w:color w:val="A9B7C6"/>
+          <w:sz w:val="20"/>
+          <w:szCs w:val="20"/>
+        </w:rPr>
+        <w:t>[</w:t>
       </w:r>
       <w:r>
         <w:rPr>
@@ -5914,7 +6959,27 @@
           <w:sz w:val="20"/>
           <w:szCs w:val="20"/>
         </w:rPr>
-        <w:t>) &amp; ~(i[</w:t>
+        <w:t>) &amp; ~(</w:t>
+      </w:r>
+      <w:proofErr w:type="spellStart"/>
+      <w:r>
+        <w:rPr>
+          <w:rFonts w:ascii="Consolas" w:eastAsia="Times New Roman" w:hAnsi="Consolas" w:cs="Courier New"/>
+          <w:color w:val="A9B7C6"/>
+          <w:sz w:val="20"/>
+          <w:szCs w:val="20"/>
+        </w:rPr>
+        <w:t>i</w:t>
+      </w:r>
+      <w:proofErr w:type="spellEnd"/>
+      <w:r>
+        <w:rPr>
+          <w:rFonts w:ascii="Consolas" w:eastAsia="Times New Roman" w:hAnsi="Consolas" w:cs="Courier New"/>
+          <w:color w:val="A9B7C6"/>
+          <w:sz w:val="20"/>
+          <w:szCs w:val="20"/>
+        </w:rPr>
+        <w:t>[</w:t>
       </w:r>
       <w:r>
         <w:rPr>
@@ -5960,7 +7025,27 @@
           <w:szCs w:val="20"/>
         </w:rPr>
         <w:br/>
-        <w:t xml:space="preserve">            file.write(</w:t>
+        <w:t xml:space="preserve">            </w:t>
+      </w:r>
+      <w:proofErr w:type="spellStart"/>
+      <w:r>
+        <w:rPr>
+          <w:rFonts w:ascii="Consolas" w:eastAsia="Times New Roman" w:hAnsi="Consolas" w:cs="Courier New"/>
+          <w:color w:val="A9B7C6"/>
+          <w:sz w:val="20"/>
+          <w:szCs w:val="20"/>
+        </w:rPr>
+        <w:t>file.write</w:t>
+      </w:r>
+      <w:proofErr w:type="spellEnd"/>
+      <w:r>
+        <w:rPr>
+          <w:rFonts w:ascii="Consolas" w:eastAsia="Times New Roman" w:hAnsi="Consolas" w:cs="Courier New"/>
+          <w:color w:val="A9B7C6"/>
+          <w:sz w:val="20"/>
+          <w:szCs w:val="20"/>
+        </w:rPr>
+        <w:t>(</w:t>
       </w:r>
       <w:r>
         <w:rPr>
@@ -6079,7 +7164,27 @@
           <w:sz w:val="20"/>
           <w:szCs w:val="20"/>
         </w:rPr>
-        <w:t>(i[</w:t>
+        <w:t>(</w:t>
+      </w:r>
+      <w:proofErr w:type="spellStart"/>
+      <w:r>
+        <w:rPr>
+          <w:rFonts w:ascii="Consolas" w:eastAsia="Times New Roman" w:hAnsi="Consolas" w:cs="Courier New"/>
+          <w:color w:val="A9B7C6"/>
+          <w:sz w:val="20"/>
+          <w:szCs w:val="20"/>
+        </w:rPr>
+        <w:t>i</w:t>
+      </w:r>
+      <w:proofErr w:type="spellEnd"/>
+      <w:r>
+        <w:rPr>
+          <w:rFonts w:ascii="Consolas" w:eastAsia="Times New Roman" w:hAnsi="Consolas" w:cs="Courier New"/>
+          <w:color w:val="A9B7C6"/>
+          <w:sz w:val="20"/>
+          <w:szCs w:val="20"/>
+        </w:rPr>
+        <w:t>[</w:t>
       </w:r>
       <w:r>
         <w:rPr>
@@ -6115,7 +7220,27 @@
           <w:sz w:val="20"/>
           <w:szCs w:val="20"/>
         </w:rPr>
-        <w:t>) &amp; (i[</w:t>
+        <w:t>) &amp; (</w:t>
+      </w:r>
+      <w:proofErr w:type="spellStart"/>
+      <w:r>
+        <w:rPr>
+          <w:rFonts w:ascii="Consolas" w:eastAsia="Times New Roman" w:hAnsi="Consolas" w:cs="Courier New"/>
+          <w:color w:val="A9B7C6"/>
+          <w:sz w:val="20"/>
+          <w:szCs w:val="20"/>
+        </w:rPr>
+        <w:t>i</w:t>
+      </w:r>
+      <w:proofErr w:type="spellEnd"/>
+      <w:r>
+        <w:rPr>
+          <w:rFonts w:ascii="Consolas" w:eastAsia="Times New Roman" w:hAnsi="Consolas" w:cs="Courier New"/>
+          <w:color w:val="A9B7C6"/>
+          <w:sz w:val="20"/>
+          <w:szCs w:val="20"/>
+        </w:rPr>
+        <w:t>[</w:t>
       </w:r>
       <w:r>
         <w:rPr>
@@ -6151,7 +7276,27 @@
           <w:sz w:val="20"/>
           <w:szCs w:val="20"/>
         </w:rPr>
-        <w:t>) &amp; ~(i[</w:t>
+        <w:t>) &amp; ~(</w:t>
+      </w:r>
+      <w:proofErr w:type="spellStart"/>
+      <w:r>
+        <w:rPr>
+          <w:rFonts w:ascii="Consolas" w:eastAsia="Times New Roman" w:hAnsi="Consolas" w:cs="Courier New"/>
+          <w:color w:val="A9B7C6"/>
+          <w:sz w:val="20"/>
+          <w:szCs w:val="20"/>
+        </w:rPr>
+        <w:t>i</w:t>
+      </w:r>
+      <w:proofErr w:type="spellEnd"/>
+      <w:r>
+        <w:rPr>
+          <w:rFonts w:ascii="Consolas" w:eastAsia="Times New Roman" w:hAnsi="Consolas" w:cs="Courier New"/>
+          <w:color w:val="A9B7C6"/>
+          <w:sz w:val="20"/>
+          <w:szCs w:val="20"/>
+        </w:rPr>
+        <w:t>[</w:t>
       </w:r>
       <w:r>
         <w:rPr>
@@ -6197,7 +7342,27 @@
           <w:szCs w:val="20"/>
         </w:rPr>
         <w:br/>
-        <w:t xml:space="preserve">            file.write(</w:t>
+        <w:t xml:space="preserve">            </w:t>
+      </w:r>
+      <w:proofErr w:type="spellStart"/>
+      <w:r>
+        <w:rPr>
+          <w:rFonts w:ascii="Consolas" w:eastAsia="Times New Roman" w:hAnsi="Consolas" w:cs="Courier New"/>
+          <w:color w:val="A9B7C6"/>
+          <w:sz w:val="20"/>
+          <w:szCs w:val="20"/>
+        </w:rPr>
+        <w:t>file.write</w:t>
+      </w:r>
+      <w:proofErr w:type="spellEnd"/>
+      <w:r>
+        <w:rPr>
+          <w:rFonts w:ascii="Consolas" w:eastAsia="Times New Roman" w:hAnsi="Consolas" w:cs="Courier New"/>
+          <w:color w:val="A9B7C6"/>
+          <w:sz w:val="20"/>
+          <w:szCs w:val="20"/>
+        </w:rPr>
+        <w:t>(</w:t>
       </w:r>
       <w:r>
         <w:rPr>
@@ -6316,7 +7481,27 @@
           <w:sz w:val="20"/>
           <w:szCs w:val="20"/>
         </w:rPr>
-        <w:t>(i[</w:t>
+        <w:t>(</w:t>
+      </w:r>
+      <w:proofErr w:type="spellStart"/>
+      <w:r>
+        <w:rPr>
+          <w:rFonts w:ascii="Consolas" w:eastAsia="Times New Roman" w:hAnsi="Consolas" w:cs="Courier New"/>
+          <w:color w:val="A9B7C6"/>
+          <w:sz w:val="20"/>
+          <w:szCs w:val="20"/>
+        </w:rPr>
+        <w:t>i</w:t>
+      </w:r>
+      <w:proofErr w:type="spellEnd"/>
+      <w:r>
+        <w:rPr>
+          <w:rFonts w:ascii="Consolas" w:eastAsia="Times New Roman" w:hAnsi="Consolas" w:cs="Courier New"/>
+          <w:color w:val="A9B7C6"/>
+          <w:sz w:val="20"/>
+          <w:szCs w:val="20"/>
+        </w:rPr>
+        <w:t>[</w:t>
       </w:r>
       <w:r>
         <w:rPr>
@@ -6352,7 +7537,27 @@
           <w:sz w:val="20"/>
           <w:szCs w:val="20"/>
         </w:rPr>
-        <w:t>) &amp; (i[</w:t>
+        <w:t>) &amp; (</w:t>
+      </w:r>
+      <w:proofErr w:type="spellStart"/>
+      <w:r>
+        <w:rPr>
+          <w:rFonts w:ascii="Consolas" w:eastAsia="Times New Roman" w:hAnsi="Consolas" w:cs="Courier New"/>
+          <w:color w:val="A9B7C6"/>
+          <w:sz w:val="20"/>
+          <w:szCs w:val="20"/>
+        </w:rPr>
+        <w:t>i</w:t>
+      </w:r>
+      <w:proofErr w:type="spellEnd"/>
+      <w:r>
+        <w:rPr>
+          <w:rFonts w:ascii="Consolas" w:eastAsia="Times New Roman" w:hAnsi="Consolas" w:cs="Courier New"/>
+          <w:color w:val="A9B7C6"/>
+          <w:sz w:val="20"/>
+          <w:szCs w:val="20"/>
+        </w:rPr>
+        <w:t>[</w:t>
       </w:r>
       <w:r>
         <w:rPr>
@@ -6388,7 +7593,27 @@
           <w:sz w:val="20"/>
           <w:szCs w:val="20"/>
         </w:rPr>
-        <w:t>) &amp; ~(i[</w:t>
+        <w:t>) &amp; ~(</w:t>
+      </w:r>
+      <w:proofErr w:type="spellStart"/>
+      <w:r>
+        <w:rPr>
+          <w:rFonts w:ascii="Consolas" w:eastAsia="Times New Roman" w:hAnsi="Consolas" w:cs="Courier New"/>
+          <w:color w:val="A9B7C6"/>
+          <w:sz w:val="20"/>
+          <w:szCs w:val="20"/>
+        </w:rPr>
+        <w:t>i</w:t>
+      </w:r>
+      <w:proofErr w:type="spellEnd"/>
+      <w:r>
+        <w:rPr>
+          <w:rFonts w:ascii="Consolas" w:eastAsia="Times New Roman" w:hAnsi="Consolas" w:cs="Courier New"/>
+          <w:color w:val="A9B7C6"/>
+          <w:sz w:val="20"/>
+          <w:szCs w:val="20"/>
+        </w:rPr>
+        <w:t>[</w:t>
       </w:r>
       <w:r>
         <w:rPr>
@@ -6434,7 +7659,27 @@
           <w:szCs w:val="20"/>
         </w:rPr>
         <w:br/>
-        <w:t xml:space="preserve">            file.write(</w:t>
+        <w:t xml:space="preserve">            </w:t>
+      </w:r>
+      <w:proofErr w:type="spellStart"/>
+      <w:r>
+        <w:rPr>
+          <w:rFonts w:ascii="Consolas" w:eastAsia="Times New Roman" w:hAnsi="Consolas" w:cs="Courier New"/>
+          <w:color w:val="A9B7C6"/>
+          <w:sz w:val="20"/>
+          <w:szCs w:val="20"/>
+        </w:rPr>
+        <w:t>file.write</w:t>
+      </w:r>
+      <w:proofErr w:type="spellEnd"/>
+      <w:r>
+        <w:rPr>
+          <w:rFonts w:ascii="Consolas" w:eastAsia="Times New Roman" w:hAnsi="Consolas" w:cs="Courier New"/>
+          <w:color w:val="A9B7C6"/>
+          <w:sz w:val="20"/>
+          <w:szCs w:val="20"/>
+        </w:rPr>
+        <w:t>(</w:t>
       </w:r>
       <w:r>
         <w:rPr>
@@ -6553,7 +7798,27 @@
           <w:sz w:val="20"/>
           <w:szCs w:val="20"/>
         </w:rPr>
-        <w:t>(i[</w:t>
+        <w:t>(</w:t>
+      </w:r>
+      <w:proofErr w:type="spellStart"/>
+      <w:r>
+        <w:rPr>
+          <w:rFonts w:ascii="Consolas" w:eastAsia="Times New Roman" w:hAnsi="Consolas" w:cs="Courier New"/>
+          <w:color w:val="A9B7C6"/>
+          <w:sz w:val="20"/>
+          <w:szCs w:val="20"/>
+        </w:rPr>
+        <w:t>i</w:t>
+      </w:r>
+      <w:proofErr w:type="spellEnd"/>
+      <w:r>
+        <w:rPr>
+          <w:rFonts w:ascii="Consolas" w:eastAsia="Times New Roman" w:hAnsi="Consolas" w:cs="Courier New"/>
+          <w:color w:val="A9B7C6"/>
+          <w:sz w:val="20"/>
+          <w:szCs w:val="20"/>
+        </w:rPr>
+        <w:t>[</w:t>
       </w:r>
       <w:r>
         <w:rPr>
@@ -6589,7 +7854,27 @@
           <w:sz w:val="20"/>
           <w:szCs w:val="20"/>
         </w:rPr>
-        <w:t>) &amp; (i[</w:t>
+        <w:t>) &amp; (</w:t>
+      </w:r>
+      <w:proofErr w:type="spellStart"/>
+      <w:r>
+        <w:rPr>
+          <w:rFonts w:ascii="Consolas" w:eastAsia="Times New Roman" w:hAnsi="Consolas" w:cs="Courier New"/>
+          <w:color w:val="A9B7C6"/>
+          <w:sz w:val="20"/>
+          <w:szCs w:val="20"/>
+        </w:rPr>
+        <w:t>i</w:t>
+      </w:r>
+      <w:proofErr w:type="spellEnd"/>
+      <w:r>
+        <w:rPr>
+          <w:rFonts w:ascii="Consolas" w:eastAsia="Times New Roman" w:hAnsi="Consolas" w:cs="Courier New"/>
+          <w:color w:val="A9B7C6"/>
+          <w:sz w:val="20"/>
+          <w:szCs w:val="20"/>
+        </w:rPr>
+        <w:t>[</w:t>
       </w:r>
       <w:r>
         <w:rPr>
@@ -6625,7 +7910,27 @@
           <w:sz w:val="20"/>
           <w:szCs w:val="20"/>
         </w:rPr>
-        <w:t>) &amp; ~(i[</w:t>
+        <w:t>) &amp; ~(</w:t>
+      </w:r>
+      <w:proofErr w:type="spellStart"/>
+      <w:r>
+        <w:rPr>
+          <w:rFonts w:ascii="Consolas" w:eastAsia="Times New Roman" w:hAnsi="Consolas" w:cs="Courier New"/>
+          <w:color w:val="A9B7C6"/>
+          <w:sz w:val="20"/>
+          <w:szCs w:val="20"/>
+        </w:rPr>
+        <w:t>i</w:t>
+      </w:r>
+      <w:proofErr w:type="spellEnd"/>
+      <w:r>
+        <w:rPr>
+          <w:rFonts w:ascii="Consolas" w:eastAsia="Times New Roman" w:hAnsi="Consolas" w:cs="Courier New"/>
+          <w:color w:val="A9B7C6"/>
+          <w:sz w:val="20"/>
+          <w:szCs w:val="20"/>
+        </w:rPr>
+        <w:t>[</w:t>
       </w:r>
       <w:r>
         <w:rPr>
@@ -6671,7 +7976,27 @@
           <w:szCs w:val="20"/>
         </w:rPr>
         <w:br/>
-        <w:t xml:space="preserve">            file.write(</w:t>
+        <w:t xml:space="preserve">            </w:t>
+      </w:r>
+      <w:proofErr w:type="spellStart"/>
+      <w:r>
+        <w:rPr>
+          <w:rFonts w:ascii="Consolas" w:eastAsia="Times New Roman" w:hAnsi="Consolas" w:cs="Courier New"/>
+          <w:color w:val="A9B7C6"/>
+          <w:sz w:val="20"/>
+          <w:szCs w:val="20"/>
+        </w:rPr>
+        <w:t>file.write</w:t>
+      </w:r>
+      <w:proofErr w:type="spellEnd"/>
+      <w:r>
+        <w:rPr>
+          <w:rFonts w:ascii="Consolas" w:eastAsia="Times New Roman" w:hAnsi="Consolas" w:cs="Courier New"/>
+          <w:color w:val="A9B7C6"/>
+          <w:sz w:val="20"/>
+          <w:szCs w:val="20"/>
+        </w:rPr>
+        <w:t>(</w:t>
       </w:r>
       <w:r>
         <w:rPr>
@@ -6799,7 +8124,27 @@
           <w:sz w:val="20"/>
           <w:szCs w:val="20"/>
         </w:rPr>
-        <w:t>(i[</w:t>
+        <w:t>(</w:t>
+      </w:r>
+      <w:proofErr w:type="spellStart"/>
+      <w:r>
+        <w:rPr>
+          <w:rFonts w:ascii="Consolas" w:eastAsia="Times New Roman" w:hAnsi="Consolas" w:cs="Courier New"/>
+          <w:color w:val="A9B7C6"/>
+          <w:sz w:val="20"/>
+          <w:szCs w:val="20"/>
+        </w:rPr>
+        <w:t>i</w:t>
+      </w:r>
+      <w:proofErr w:type="spellEnd"/>
+      <w:r>
+        <w:rPr>
+          <w:rFonts w:ascii="Consolas" w:eastAsia="Times New Roman" w:hAnsi="Consolas" w:cs="Courier New"/>
+          <w:color w:val="A9B7C6"/>
+          <w:sz w:val="20"/>
+          <w:szCs w:val="20"/>
+        </w:rPr>
+        <w:t>[</w:t>
       </w:r>
       <w:r>
         <w:rPr>
@@ -6835,7 +8180,27 @@
           <w:sz w:val="20"/>
           <w:szCs w:val="20"/>
         </w:rPr>
-        <w:t>) &amp; (i[</w:t>
+        <w:t>) &amp; (</w:t>
+      </w:r>
+      <w:proofErr w:type="spellStart"/>
+      <w:r>
+        <w:rPr>
+          <w:rFonts w:ascii="Consolas" w:eastAsia="Times New Roman" w:hAnsi="Consolas" w:cs="Courier New"/>
+          <w:color w:val="A9B7C6"/>
+          <w:sz w:val="20"/>
+          <w:szCs w:val="20"/>
+        </w:rPr>
+        <w:t>i</w:t>
+      </w:r>
+      <w:proofErr w:type="spellEnd"/>
+      <w:r>
+        <w:rPr>
+          <w:rFonts w:ascii="Consolas" w:eastAsia="Times New Roman" w:hAnsi="Consolas" w:cs="Courier New"/>
+          <w:color w:val="A9B7C6"/>
+          <w:sz w:val="20"/>
+          <w:szCs w:val="20"/>
+        </w:rPr>
+        <w:t>[</w:t>
       </w:r>
       <w:r>
         <w:rPr>
@@ -6871,7 +8236,27 @@
           <w:sz w:val="20"/>
           <w:szCs w:val="20"/>
         </w:rPr>
-        <w:t>) &amp; (i[</w:t>
+        <w:t>) &amp; (</w:t>
+      </w:r>
+      <w:proofErr w:type="spellStart"/>
+      <w:r>
+        <w:rPr>
+          <w:rFonts w:ascii="Consolas" w:eastAsia="Times New Roman" w:hAnsi="Consolas" w:cs="Courier New"/>
+          <w:color w:val="A9B7C6"/>
+          <w:sz w:val="20"/>
+          <w:szCs w:val="20"/>
+        </w:rPr>
+        <w:t>i</w:t>
+      </w:r>
+      <w:proofErr w:type="spellEnd"/>
+      <w:r>
+        <w:rPr>
+          <w:rFonts w:ascii="Consolas" w:eastAsia="Times New Roman" w:hAnsi="Consolas" w:cs="Courier New"/>
+          <w:color w:val="A9B7C6"/>
+          <w:sz w:val="20"/>
+          <w:szCs w:val="20"/>
+        </w:rPr>
+        <w:t>[</w:t>
       </w:r>
       <w:r>
         <w:rPr>
@@ -6917,7 +8302,27 @@
           <w:szCs w:val="20"/>
         </w:rPr>
         <w:br/>
-        <w:t xml:space="preserve">            file.write(</w:t>
+        <w:t xml:space="preserve">            </w:t>
+      </w:r>
+      <w:proofErr w:type="spellStart"/>
+      <w:r>
+        <w:rPr>
+          <w:rFonts w:ascii="Consolas" w:eastAsia="Times New Roman" w:hAnsi="Consolas" w:cs="Courier New"/>
+          <w:color w:val="A9B7C6"/>
+          <w:sz w:val="20"/>
+          <w:szCs w:val="20"/>
+        </w:rPr>
+        <w:t>file.write</w:t>
+      </w:r>
+      <w:proofErr w:type="spellEnd"/>
+      <w:r>
+        <w:rPr>
+          <w:rFonts w:ascii="Consolas" w:eastAsia="Times New Roman" w:hAnsi="Consolas" w:cs="Courier New"/>
+          <w:color w:val="A9B7C6"/>
+          <w:sz w:val="20"/>
+          <w:szCs w:val="20"/>
+        </w:rPr>
+        <w:t>(</w:t>
       </w:r>
       <w:r>
         <w:rPr>
@@ -7036,7 +8441,27 @@
           <w:sz w:val="20"/>
           <w:szCs w:val="20"/>
         </w:rPr>
-        <w:t>(i[</w:t>
+        <w:t>(</w:t>
+      </w:r>
+      <w:proofErr w:type="spellStart"/>
+      <w:r>
+        <w:rPr>
+          <w:rFonts w:ascii="Consolas" w:eastAsia="Times New Roman" w:hAnsi="Consolas" w:cs="Courier New"/>
+          <w:color w:val="A9B7C6"/>
+          <w:sz w:val="20"/>
+          <w:szCs w:val="20"/>
+        </w:rPr>
+        <w:t>i</w:t>
+      </w:r>
+      <w:proofErr w:type="spellEnd"/>
+      <w:r>
+        <w:rPr>
+          <w:rFonts w:ascii="Consolas" w:eastAsia="Times New Roman" w:hAnsi="Consolas" w:cs="Courier New"/>
+          <w:color w:val="A9B7C6"/>
+          <w:sz w:val="20"/>
+          <w:szCs w:val="20"/>
+        </w:rPr>
+        <w:t>[</w:t>
       </w:r>
       <w:r>
         <w:rPr>
@@ -7072,7 +8497,27 @@
           <w:sz w:val="20"/>
           <w:szCs w:val="20"/>
         </w:rPr>
-        <w:t>) &amp; (i[</w:t>
+        <w:t>) &amp; (</w:t>
+      </w:r>
+      <w:proofErr w:type="spellStart"/>
+      <w:r>
+        <w:rPr>
+          <w:rFonts w:ascii="Consolas" w:eastAsia="Times New Roman" w:hAnsi="Consolas" w:cs="Courier New"/>
+          <w:color w:val="A9B7C6"/>
+          <w:sz w:val="20"/>
+          <w:szCs w:val="20"/>
+        </w:rPr>
+        <w:t>i</w:t>
+      </w:r>
+      <w:proofErr w:type="spellEnd"/>
+      <w:r>
+        <w:rPr>
+          <w:rFonts w:ascii="Consolas" w:eastAsia="Times New Roman" w:hAnsi="Consolas" w:cs="Courier New"/>
+          <w:color w:val="A9B7C6"/>
+          <w:sz w:val="20"/>
+          <w:szCs w:val="20"/>
+        </w:rPr>
+        <w:t>[</w:t>
       </w:r>
       <w:r>
         <w:rPr>
@@ -7108,7 +8553,27 @@
           <w:sz w:val="20"/>
           <w:szCs w:val="20"/>
         </w:rPr>
-        <w:t>) &amp; (i[</w:t>
+        <w:t>) &amp; (</w:t>
+      </w:r>
+      <w:proofErr w:type="spellStart"/>
+      <w:r>
+        <w:rPr>
+          <w:rFonts w:ascii="Consolas" w:eastAsia="Times New Roman" w:hAnsi="Consolas" w:cs="Courier New"/>
+          <w:color w:val="A9B7C6"/>
+          <w:sz w:val="20"/>
+          <w:szCs w:val="20"/>
+        </w:rPr>
+        <w:t>i</w:t>
+      </w:r>
+      <w:proofErr w:type="spellEnd"/>
+      <w:r>
+        <w:rPr>
+          <w:rFonts w:ascii="Consolas" w:eastAsia="Times New Roman" w:hAnsi="Consolas" w:cs="Courier New"/>
+          <w:color w:val="A9B7C6"/>
+          <w:sz w:val="20"/>
+          <w:szCs w:val="20"/>
+        </w:rPr>
+        <w:t>[</w:t>
       </w:r>
       <w:r>
         <w:rPr>
@@ -7154,7 +8619,27 @@
           <w:szCs w:val="20"/>
         </w:rPr>
         <w:br/>
-        <w:t xml:space="preserve">            file.write(</w:t>
+        <w:t xml:space="preserve">            </w:t>
+      </w:r>
+      <w:proofErr w:type="spellStart"/>
+      <w:r>
+        <w:rPr>
+          <w:rFonts w:ascii="Consolas" w:eastAsia="Times New Roman" w:hAnsi="Consolas" w:cs="Courier New"/>
+          <w:color w:val="A9B7C6"/>
+          <w:sz w:val="20"/>
+          <w:szCs w:val="20"/>
+        </w:rPr>
+        <w:t>file.write</w:t>
+      </w:r>
+      <w:proofErr w:type="spellEnd"/>
+      <w:r>
+        <w:rPr>
+          <w:rFonts w:ascii="Consolas" w:eastAsia="Times New Roman" w:hAnsi="Consolas" w:cs="Courier New"/>
+          <w:color w:val="A9B7C6"/>
+          <w:sz w:val="20"/>
+          <w:szCs w:val="20"/>
+        </w:rPr>
+        <w:t>(</w:t>
       </w:r>
       <w:r>
         <w:rPr>
@@ -7273,7 +8758,27 @@
           <w:sz w:val="20"/>
           <w:szCs w:val="20"/>
         </w:rPr>
-        <w:t>(i[</w:t>
+        <w:t>(</w:t>
+      </w:r>
+      <w:proofErr w:type="spellStart"/>
+      <w:r>
+        <w:rPr>
+          <w:rFonts w:ascii="Consolas" w:eastAsia="Times New Roman" w:hAnsi="Consolas" w:cs="Courier New"/>
+          <w:color w:val="A9B7C6"/>
+          <w:sz w:val="20"/>
+          <w:szCs w:val="20"/>
+        </w:rPr>
+        <w:t>i</w:t>
+      </w:r>
+      <w:proofErr w:type="spellEnd"/>
+      <w:r>
+        <w:rPr>
+          <w:rFonts w:ascii="Consolas" w:eastAsia="Times New Roman" w:hAnsi="Consolas" w:cs="Courier New"/>
+          <w:color w:val="A9B7C6"/>
+          <w:sz w:val="20"/>
+          <w:szCs w:val="20"/>
+        </w:rPr>
+        <w:t>[</w:t>
       </w:r>
       <w:r>
         <w:rPr>
@@ -7309,7 +8814,27 @@
           <w:sz w:val="20"/>
           <w:szCs w:val="20"/>
         </w:rPr>
-        <w:t>) &amp; (i[</w:t>
+        <w:t>) &amp; (</w:t>
+      </w:r>
+      <w:proofErr w:type="spellStart"/>
+      <w:r>
+        <w:rPr>
+          <w:rFonts w:ascii="Consolas" w:eastAsia="Times New Roman" w:hAnsi="Consolas" w:cs="Courier New"/>
+          <w:color w:val="A9B7C6"/>
+          <w:sz w:val="20"/>
+          <w:szCs w:val="20"/>
+        </w:rPr>
+        <w:t>i</w:t>
+      </w:r>
+      <w:proofErr w:type="spellEnd"/>
+      <w:r>
+        <w:rPr>
+          <w:rFonts w:ascii="Consolas" w:eastAsia="Times New Roman" w:hAnsi="Consolas" w:cs="Courier New"/>
+          <w:color w:val="A9B7C6"/>
+          <w:sz w:val="20"/>
+          <w:szCs w:val="20"/>
+        </w:rPr>
+        <w:t>[</w:t>
       </w:r>
       <w:r>
         <w:rPr>
@@ -7345,7 +8870,27 @@
           <w:sz w:val="20"/>
           <w:szCs w:val="20"/>
         </w:rPr>
-        <w:t>) &amp; (i[</w:t>
+        <w:t>) &amp; (</w:t>
+      </w:r>
+      <w:proofErr w:type="spellStart"/>
+      <w:r>
+        <w:rPr>
+          <w:rFonts w:ascii="Consolas" w:eastAsia="Times New Roman" w:hAnsi="Consolas" w:cs="Courier New"/>
+          <w:color w:val="A9B7C6"/>
+          <w:sz w:val="20"/>
+          <w:szCs w:val="20"/>
+        </w:rPr>
+        <w:t>i</w:t>
+      </w:r>
+      <w:proofErr w:type="spellEnd"/>
+      <w:r>
+        <w:rPr>
+          <w:rFonts w:ascii="Consolas" w:eastAsia="Times New Roman" w:hAnsi="Consolas" w:cs="Courier New"/>
+          <w:color w:val="A9B7C6"/>
+          <w:sz w:val="20"/>
+          <w:szCs w:val="20"/>
+        </w:rPr>
+        <w:t>[</w:t>
       </w:r>
       <w:r>
         <w:rPr>
@@ -7391,7 +8936,27 @@
           <w:szCs w:val="20"/>
         </w:rPr>
         <w:br/>
-        <w:t xml:space="preserve">            file.write(</w:t>
+        <w:t xml:space="preserve">            </w:t>
+      </w:r>
+      <w:proofErr w:type="spellStart"/>
+      <w:r>
+        <w:rPr>
+          <w:rFonts w:ascii="Consolas" w:eastAsia="Times New Roman" w:hAnsi="Consolas" w:cs="Courier New"/>
+          <w:color w:val="A9B7C6"/>
+          <w:sz w:val="20"/>
+          <w:szCs w:val="20"/>
+        </w:rPr>
+        <w:t>file.write</w:t>
+      </w:r>
+      <w:proofErr w:type="spellEnd"/>
+      <w:r>
+        <w:rPr>
+          <w:rFonts w:ascii="Consolas" w:eastAsia="Times New Roman" w:hAnsi="Consolas" w:cs="Courier New"/>
+          <w:color w:val="A9B7C6"/>
+          <w:sz w:val="20"/>
+          <w:szCs w:val="20"/>
+        </w:rPr>
+        <w:t>(</w:t>
       </w:r>
       <w:r>
         <w:rPr>
@@ -7510,7 +9075,27 @@
           <w:sz w:val="20"/>
           <w:szCs w:val="20"/>
         </w:rPr>
-        <w:t>(i[</w:t>
+        <w:t>(</w:t>
+      </w:r>
+      <w:proofErr w:type="spellStart"/>
+      <w:r>
+        <w:rPr>
+          <w:rFonts w:ascii="Consolas" w:eastAsia="Times New Roman" w:hAnsi="Consolas" w:cs="Courier New"/>
+          <w:color w:val="A9B7C6"/>
+          <w:sz w:val="20"/>
+          <w:szCs w:val="20"/>
+        </w:rPr>
+        <w:t>i</w:t>
+      </w:r>
+      <w:proofErr w:type="spellEnd"/>
+      <w:r>
+        <w:rPr>
+          <w:rFonts w:ascii="Consolas" w:eastAsia="Times New Roman" w:hAnsi="Consolas" w:cs="Courier New"/>
+          <w:color w:val="A9B7C6"/>
+          <w:sz w:val="20"/>
+          <w:szCs w:val="20"/>
+        </w:rPr>
+        <w:t>[</w:t>
       </w:r>
       <w:r>
         <w:rPr>
@@ -7546,7 +9131,27 @@
           <w:sz w:val="20"/>
           <w:szCs w:val="20"/>
         </w:rPr>
-        <w:t>) &amp; (i[</w:t>
+        <w:t>) &amp; (</w:t>
+      </w:r>
+      <w:proofErr w:type="spellStart"/>
+      <w:r>
+        <w:rPr>
+          <w:rFonts w:ascii="Consolas" w:eastAsia="Times New Roman" w:hAnsi="Consolas" w:cs="Courier New"/>
+          <w:color w:val="A9B7C6"/>
+          <w:sz w:val="20"/>
+          <w:szCs w:val="20"/>
+        </w:rPr>
+        <w:t>i</w:t>
+      </w:r>
+      <w:proofErr w:type="spellEnd"/>
+      <w:r>
+        <w:rPr>
+          <w:rFonts w:ascii="Consolas" w:eastAsia="Times New Roman" w:hAnsi="Consolas" w:cs="Courier New"/>
+          <w:color w:val="A9B7C6"/>
+          <w:sz w:val="20"/>
+          <w:szCs w:val="20"/>
+        </w:rPr>
+        <w:t>[</w:t>
       </w:r>
       <w:r>
         <w:rPr>
@@ -7582,7 +9187,27 @@
           <w:sz w:val="20"/>
           <w:szCs w:val="20"/>
         </w:rPr>
-        <w:t>) &amp; (i[</w:t>
+        <w:t>) &amp; (</w:t>
+      </w:r>
+      <w:proofErr w:type="spellStart"/>
+      <w:r>
+        <w:rPr>
+          <w:rFonts w:ascii="Consolas" w:eastAsia="Times New Roman" w:hAnsi="Consolas" w:cs="Courier New"/>
+          <w:color w:val="A9B7C6"/>
+          <w:sz w:val="20"/>
+          <w:szCs w:val="20"/>
+        </w:rPr>
+        <w:t>i</w:t>
+      </w:r>
+      <w:proofErr w:type="spellEnd"/>
+      <w:r>
+        <w:rPr>
+          <w:rFonts w:ascii="Consolas" w:eastAsia="Times New Roman" w:hAnsi="Consolas" w:cs="Courier New"/>
+          <w:color w:val="A9B7C6"/>
+          <w:sz w:val="20"/>
+          <w:szCs w:val="20"/>
+        </w:rPr>
+        <w:t>[</w:t>
       </w:r>
       <w:r>
         <w:rPr>
@@ -7628,7 +9253,27 @@
           <w:szCs w:val="20"/>
         </w:rPr>
         <w:br/>
-        <w:t xml:space="preserve">            file.write(</w:t>
+        <w:t xml:space="preserve">            </w:t>
+      </w:r>
+      <w:proofErr w:type="spellStart"/>
+      <w:r>
+        <w:rPr>
+          <w:rFonts w:ascii="Consolas" w:eastAsia="Times New Roman" w:hAnsi="Consolas" w:cs="Courier New"/>
+          <w:color w:val="A9B7C6"/>
+          <w:sz w:val="20"/>
+          <w:szCs w:val="20"/>
+        </w:rPr>
+        <w:t>file.write</w:t>
+      </w:r>
+      <w:proofErr w:type="spellEnd"/>
+      <w:r>
+        <w:rPr>
+          <w:rFonts w:ascii="Consolas" w:eastAsia="Times New Roman" w:hAnsi="Consolas" w:cs="Courier New"/>
+          <w:color w:val="A9B7C6"/>
+          <w:sz w:val="20"/>
+          <w:szCs w:val="20"/>
+        </w:rPr>
+        <w:t>(</w:t>
       </w:r>
       <w:r>
         <w:rPr>
@@ -7774,7 +9419,27 @@
           <w:sz w:val="20"/>
           <w:szCs w:val="20"/>
         </w:rPr>
-        <w:t>) &amp; (i[</w:t>
+        <w:t>) &amp; (</w:t>
+      </w:r>
+      <w:proofErr w:type="spellStart"/>
+      <w:r>
+        <w:rPr>
+          <w:rFonts w:ascii="Consolas" w:eastAsia="Times New Roman" w:hAnsi="Consolas" w:cs="Courier New"/>
+          <w:color w:val="A9B7C6"/>
+          <w:sz w:val="20"/>
+          <w:szCs w:val="20"/>
+        </w:rPr>
+        <w:t>i</w:t>
+      </w:r>
+      <w:proofErr w:type="spellEnd"/>
+      <w:r>
+        <w:rPr>
+          <w:rFonts w:ascii="Consolas" w:eastAsia="Times New Roman" w:hAnsi="Consolas" w:cs="Courier New"/>
+          <w:color w:val="A9B7C6"/>
+          <w:sz w:val="20"/>
+          <w:szCs w:val="20"/>
+        </w:rPr>
+        <w:t>[</w:t>
       </w:r>
       <w:r>
         <w:rPr>
@@ -7849,14 +9514,25 @@
         </w:rPr>
         <w:t xml:space="preserve">if </w:t>
       </w:r>
-      <w:r>
-        <w:rPr>
-          <w:rFonts w:ascii="Consolas" w:eastAsia="Times New Roman" w:hAnsi="Consolas" w:cs="Courier New"/>
-          <w:color w:val="A9B7C6"/>
-          <w:sz w:val="20"/>
-          <w:szCs w:val="20"/>
-        </w:rPr>
-        <w:t>i[</w:t>
+      <w:proofErr w:type="spellStart"/>
+      <w:r>
+        <w:rPr>
+          <w:rFonts w:ascii="Consolas" w:eastAsia="Times New Roman" w:hAnsi="Consolas" w:cs="Courier New"/>
+          <w:color w:val="A9B7C6"/>
+          <w:sz w:val="20"/>
+          <w:szCs w:val="20"/>
+        </w:rPr>
+        <w:t>i</w:t>
+      </w:r>
+      <w:proofErr w:type="spellEnd"/>
+      <w:r>
+        <w:rPr>
+          <w:rFonts w:ascii="Consolas" w:eastAsia="Times New Roman" w:hAnsi="Consolas" w:cs="Courier New"/>
+          <w:color w:val="A9B7C6"/>
+          <w:sz w:val="20"/>
+          <w:szCs w:val="20"/>
+        </w:rPr>
+        <w:t>[</w:t>
       </w:r>
       <w:r>
         <w:rPr>
@@ -7957,7 +9633,27 @@
           <w:sz w:val="20"/>
           <w:szCs w:val="20"/>
         </w:rPr>
-        <w:t>(i[</w:t>
+        <w:t>(</w:t>
+      </w:r>
+      <w:proofErr w:type="spellStart"/>
+      <w:r>
+        <w:rPr>
+          <w:rFonts w:ascii="Consolas" w:eastAsia="Times New Roman" w:hAnsi="Consolas" w:cs="Courier New"/>
+          <w:color w:val="A9B7C6"/>
+          <w:sz w:val="20"/>
+          <w:szCs w:val="20"/>
+        </w:rPr>
+        <w:t>i</w:t>
+      </w:r>
+      <w:proofErr w:type="spellEnd"/>
+      <w:r>
+        <w:rPr>
+          <w:rFonts w:ascii="Consolas" w:eastAsia="Times New Roman" w:hAnsi="Consolas" w:cs="Courier New"/>
+          <w:color w:val="A9B7C6"/>
+          <w:sz w:val="20"/>
+          <w:szCs w:val="20"/>
+        </w:rPr>
+        <w:t>[</w:t>
       </w:r>
       <w:r>
         <w:rPr>
@@ -7993,7 +9689,27 @@
           <w:sz w:val="20"/>
           <w:szCs w:val="20"/>
         </w:rPr>
-        <w:t>) &amp; (i[</w:t>
+        <w:t>) &amp; (</w:t>
+      </w:r>
+      <w:proofErr w:type="spellStart"/>
+      <w:r>
+        <w:rPr>
+          <w:rFonts w:ascii="Consolas" w:eastAsia="Times New Roman" w:hAnsi="Consolas" w:cs="Courier New"/>
+          <w:color w:val="A9B7C6"/>
+          <w:sz w:val="20"/>
+          <w:szCs w:val="20"/>
+        </w:rPr>
+        <w:t>i</w:t>
+      </w:r>
+      <w:proofErr w:type="spellEnd"/>
+      <w:r>
+        <w:rPr>
+          <w:rFonts w:ascii="Consolas" w:eastAsia="Times New Roman" w:hAnsi="Consolas" w:cs="Courier New"/>
+          <w:color w:val="A9B7C6"/>
+          <w:sz w:val="20"/>
+          <w:szCs w:val="20"/>
+        </w:rPr>
+        <w:t>[</w:t>
       </w:r>
       <w:r>
         <w:rPr>
@@ -8039,7 +9755,27 @@
           <w:szCs w:val="20"/>
         </w:rPr>
         <w:br/>
-        <w:t xml:space="preserve">                file.write(</w:t>
+        <w:t xml:space="preserve">                </w:t>
+      </w:r>
+      <w:proofErr w:type="spellStart"/>
+      <w:r>
+        <w:rPr>
+          <w:rFonts w:ascii="Consolas" w:eastAsia="Times New Roman" w:hAnsi="Consolas" w:cs="Courier New"/>
+          <w:color w:val="A9B7C6"/>
+          <w:sz w:val="20"/>
+          <w:szCs w:val="20"/>
+        </w:rPr>
+        <w:t>file.write</w:t>
+      </w:r>
+      <w:proofErr w:type="spellEnd"/>
+      <w:r>
+        <w:rPr>
+          <w:rFonts w:ascii="Consolas" w:eastAsia="Times New Roman" w:hAnsi="Consolas" w:cs="Courier New"/>
+          <w:color w:val="A9B7C6"/>
+          <w:sz w:val="20"/>
+          <w:szCs w:val="20"/>
+        </w:rPr>
+        <w:t>(</w:t>
       </w:r>
       <w:r>
         <w:rPr>
@@ -8057,7 +9793,27 @@
           <w:sz w:val="20"/>
           <w:szCs w:val="20"/>
         </w:rPr>
-        <w:t xml:space="preserve">+Question_no[j] + </w:t>
+        <w:t>+</w:t>
+      </w:r>
+      <w:proofErr w:type="spellStart"/>
+      <w:r>
+        <w:rPr>
+          <w:rFonts w:ascii="Consolas" w:eastAsia="Times New Roman" w:hAnsi="Consolas" w:cs="Courier New"/>
+          <w:color w:val="A9B7C6"/>
+          <w:sz w:val="20"/>
+          <w:szCs w:val="20"/>
+        </w:rPr>
+        <w:t>Question_no</w:t>
+      </w:r>
+      <w:proofErr w:type="spellEnd"/>
+      <w:r>
+        <w:rPr>
+          <w:rFonts w:ascii="Consolas" w:eastAsia="Times New Roman" w:hAnsi="Consolas" w:cs="Courier New"/>
+          <w:color w:val="A9B7C6"/>
+          <w:sz w:val="20"/>
+          <w:szCs w:val="20"/>
+        </w:rPr>
+        <w:t xml:space="preserve">[j] + </w:t>
       </w:r>
       <w:r>
         <w:rPr>
@@ -8168,7 +9924,27 @@
           <w:sz w:val="20"/>
           <w:szCs w:val="20"/>
         </w:rPr>
-        <w:t>(i[</w:t>
+        <w:t>(</w:t>
+      </w:r>
+      <w:proofErr w:type="spellStart"/>
+      <w:r>
+        <w:rPr>
+          <w:rFonts w:ascii="Consolas" w:eastAsia="Times New Roman" w:hAnsi="Consolas" w:cs="Courier New"/>
+          <w:color w:val="A9B7C6"/>
+          <w:sz w:val="20"/>
+          <w:szCs w:val="20"/>
+        </w:rPr>
+        <w:t>i</w:t>
+      </w:r>
+      <w:proofErr w:type="spellEnd"/>
+      <w:r>
+        <w:rPr>
+          <w:rFonts w:ascii="Consolas" w:eastAsia="Times New Roman" w:hAnsi="Consolas" w:cs="Courier New"/>
+          <w:color w:val="A9B7C6"/>
+          <w:sz w:val="20"/>
+          <w:szCs w:val="20"/>
+        </w:rPr>
+        <w:t>[</w:t>
       </w:r>
       <w:r>
         <w:rPr>
@@ -8204,7 +9980,27 @@
           <w:sz w:val="20"/>
           <w:szCs w:val="20"/>
         </w:rPr>
-        <w:t>) &amp; (i[</w:t>
+        <w:t>) &amp; (</w:t>
+      </w:r>
+      <w:proofErr w:type="spellStart"/>
+      <w:r>
+        <w:rPr>
+          <w:rFonts w:ascii="Consolas" w:eastAsia="Times New Roman" w:hAnsi="Consolas" w:cs="Courier New"/>
+          <w:color w:val="A9B7C6"/>
+          <w:sz w:val="20"/>
+          <w:szCs w:val="20"/>
+        </w:rPr>
+        <w:t>i</w:t>
+      </w:r>
+      <w:proofErr w:type="spellEnd"/>
+      <w:r>
+        <w:rPr>
+          <w:rFonts w:ascii="Consolas" w:eastAsia="Times New Roman" w:hAnsi="Consolas" w:cs="Courier New"/>
+          <w:color w:val="A9B7C6"/>
+          <w:sz w:val="20"/>
+          <w:szCs w:val="20"/>
+        </w:rPr>
+        <w:t>[</w:t>
       </w:r>
       <w:r>
         <w:rPr>
@@ -8250,7 +10046,27 @@
           <w:szCs w:val="20"/>
         </w:rPr>
         <w:br/>
-        <w:t xml:space="preserve">                file.write(</w:t>
+        <w:t xml:space="preserve">                </w:t>
+      </w:r>
+      <w:proofErr w:type="spellStart"/>
+      <w:r>
+        <w:rPr>
+          <w:rFonts w:ascii="Consolas" w:eastAsia="Times New Roman" w:hAnsi="Consolas" w:cs="Courier New"/>
+          <w:color w:val="A9B7C6"/>
+          <w:sz w:val="20"/>
+          <w:szCs w:val="20"/>
+        </w:rPr>
+        <w:t>file.write</w:t>
+      </w:r>
+      <w:proofErr w:type="spellEnd"/>
+      <w:r>
+        <w:rPr>
+          <w:rFonts w:ascii="Consolas" w:eastAsia="Times New Roman" w:hAnsi="Consolas" w:cs="Courier New"/>
+          <w:color w:val="A9B7C6"/>
+          <w:sz w:val="20"/>
+          <w:szCs w:val="20"/>
+        </w:rPr>
+        <w:t>(</w:t>
       </w:r>
       <w:r>
         <w:rPr>
@@ -8268,7 +10084,27 @@
           <w:sz w:val="20"/>
           <w:szCs w:val="20"/>
         </w:rPr>
-        <w:t xml:space="preserve">+Question_no[j] + </w:t>
+        <w:t>+</w:t>
+      </w:r>
+      <w:proofErr w:type="spellStart"/>
+      <w:r>
+        <w:rPr>
+          <w:rFonts w:ascii="Consolas" w:eastAsia="Times New Roman" w:hAnsi="Consolas" w:cs="Courier New"/>
+          <w:color w:val="A9B7C6"/>
+          <w:sz w:val="20"/>
+          <w:szCs w:val="20"/>
+        </w:rPr>
+        <w:t>Question_no</w:t>
+      </w:r>
+      <w:proofErr w:type="spellEnd"/>
+      <w:r>
+        <w:rPr>
+          <w:rFonts w:ascii="Consolas" w:eastAsia="Times New Roman" w:hAnsi="Consolas" w:cs="Courier New"/>
+          <w:color w:val="A9B7C6"/>
+          <w:sz w:val="20"/>
+          <w:szCs w:val="20"/>
+        </w:rPr>
+        <w:t xml:space="preserve">[j] + </w:t>
       </w:r>
       <w:r>
         <w:rPr>
@@ -8379,7 +10215,27 @@
           <w:sz w:val="20"/>
           <w:szCs w:val="20"/>
         </w:rPr>
-        <w:t>(i[</w:t>
+        <w:t>(</w:t>
+      </w:r>
+      <w:proofErr w:type="spellStart"/>
+      <w:r>
+        <w:rPr>
+          <w:rFonts w:ascii="Consolas" w:eastAsia="Times New Roman" w:hAnsi="Consolas" w:cs="Courier New"/>
+          <w:color w:val="A9B7C6"/>
+          <w:sz w:val="20"/>
+          <w:szCs w:val="20"/>
+        </w:rPr>
+        <w:t>i</w:t>
+      </w:r>
+      <w:proofErr w:type="spellEnd"/>
+      <w:r>
+        <w:rPr>
+          <w:rFonts w:ascii="Consolas" w:eastAsia="Times New Roman" w:hAnsi="Consolas" w:cs="Courier New"/>
+          <w:color w:val="A9B7C6"/>
+          <w:sz w:val="20"/>
+          <w:szCs w:val="20"/>
+        </w:rPr>
+        <w:t>[</w:t>
       </w:r>
       <w:r>
         <w:rPr>
@@ -8415,7 +10271,27 @@
           <w:sz w:val="20"/>
           <w:szCs w:val="20"/>
         </w:rPr>
-        <w:t>) &amp; (i[</w:t>
+        <w:t>) &amp; (</w:t>
+      </w:r>
+      <w:proofErr w:type="spellStart"/>
+      <w:r>
+        <w:rPr>
+          <w:rFonts w:ascii="Consolas" w:eastAsia="Times New Roman" w:hAnsi="Consolas" w:cs="Courier New"/>
+          <w:color w:val="A9B7C6"/>
+          <w:sz w:val="20"/>
+          <w:szCs w:val="20"/>
+        </w:rPr>
+        <w:t>i</w:t>
+      </w:r>
+      <w:proofErr w:type="spellEnd"/>
+      <w:r>
+        <w:rPr>
+          <w:rFonts w:ascii="Consolas" w:eastAsia="Times New Roman" w:hAnsi="Consolas" w:cs="Courier New"/>
+          <w:color w:val="A9B7C6"/>
+          <w:sz w:val="20"/>
+          <w:szCs w:val="20"/>
+        </w:rPr>
+        <w:t>[</w:t>
       </w:r>
       <w:r>
         <w:rPr>
@@ -8461,7 +10337,27 @@
           <w:szCs w:val="20"/>
         </w:rPr>
         <w:br/>
-        <w:t xml:space="preserve">                file.write(</w:t>
+        <w:t xml:space="preserve">                </w:t>
+      </w:r>
+      <w:proofErr w:type="spellStart"/>
+      <w:r>
+        <w:rPr>
+          <w:rFonts w:ascii="Consolas" w:eastAsia="Times New Roman" w:hAnsi="Consolas" w:cs="Courier New"/>
+          <w:color w:val="A9B7C6"/>
+          <w:sz w:val="20"/>
+          <w:szCs w:val="20"/>
+        </w:rPr>
+        <w:t>file.write</w:t>
+      </w:r>
+      <w:proofErr w:type="spellEnd"/>
+      <w:r>
+        <w:rPr>
+          <w:rFonts w:ascii="Consolas" w:eastAsia="Times New Roman" w:hAnsi="Consolas" w:cs="Courier New"/>
+          <w:color w:val="A9B7C6"/>
+          <w:sz w:val="20"/>
+          <w:szCs w:val="20"/>
+        </w:rPr>
+        <w:t>(</w:t>
       </w:r>
       <w:r>
         <w:rPr>
@@ -8479,7 +10375,27 @@
           <w:sz w:val="20"/>
           <w:szCs w:val="20"/>
         </w:rPr>
-        <w:t xml:space="preserve">+Question_no[j] + </w:t>
+        <w:t>+</w:t>
+      </w:r>
+      <w:proofErr w:type="spellStart"/>
+      <w:r>
+        <w:rPr>
+          <w:rFonts w:ascii="Consolas" w:eastAsia="Times New Roman" w:hAnsi="Consolas" w:cs="Courier New"/>
+          <w:color w:val="A9B7C6"/>
+          <w:sz w:val="20"/>
+          <w:szCs w:val="20"/>
+        </w:rPr>
+        <w:t>Question_no</w:t>
+      </w:r>
+      <w:proofErr w:type="spellEnd"/>
+      <w:r>
+        <w:rPr>
+          <w:rFonts w:ascii="Consolas" w:eastAsia="Times New Roman" w:hAnsi="Consolas" w:cs="Courier New"/>
+          <w:color w:val="A9B7C6"/>
+          <w:sz w:val="20"/>
+          <w:szCs w:val="20"/>
+        </w:rPr>
+        <w:t xml:space="preserve">[j] + </w:t>
       </w:r>
       <w:r>
         <w:rPr>
@@ -8590,7 +10506,27 @@
           <w:sz w:val="20"/>
           <w:szCs w:val="20"/>
         </w:rPr>
-        <w:t>(i[</w:t>
+        <w:t>(</w:t>
+      </w:r>
+      <w:proofErr w:type="spellStart"/>
+      <w:r>
+        <w:rPr>
+          <w:rFonts w:ascii="Consolas" w:eastAsia="Times New Roman" w:hAnsi="Consolas" w:cs="Courier New"/>
+          <w:color w:val="A9B7C6"/>
+          <w:sz w:val="20"/>
+          <w:szCs w:val="20"/>
+        </w:rPr>
+        <w:t>i</w:t>
+      </w:r>
+      <w:proofErr w:type="spellEnd"/>
+      <w:r>
+        <w:rPr>
+          <w:rFonts w:ascii="Consolas" w:eastAsia="Times New Roman" w:hAnsi="Consolas" w:cs="Courier New"/>
+          <w:color w:val="A9B7C6"/>
+          <w:sz w:val="20"/>
+          <w:szCs w:val="20"/>
+        </w:rPr>
+        <w:t>[</w:t>
       </w:r>
       <w:r>
         <w:rPr>
@@ -8626,7 +10562,27 @@
           <w:sz w:val="20"/>
           <w:szCs w:val="20"/>
         </w:rPr>
-        <w:t>) &amp; (i[</w:t>
+        <w:t>) &amp; (</w:t>
+      </w:r>
+      <w:proofErr w:type="spellStart"/>
+      <w:r>
+        <w:rPr>
+          <w:rFonts w:ascii="Consolas" w:eastAsia="Times New Roman" w:hAnsi="Consolas" w:cs="Courier New"/>
+          <w:color w:val="A9B7C6"/>
+          <w:sz w:val="20"/>
+          <w:szCs w:val="20"/>
+        </w:rPr>
+        <w:t>i</w:t>
+      </w:r>
+      <w:proofErr w:type="spellEnd"/>
+      <w:r>
+        <w:rPr>
+          <w:rFonts w:ascii="Consolas" w:eastAsia="Times New Roman" w:hAnsi="Consolas" w:cs="Courier New"/>
+          <w:color w:val="A9B7C6"/>
+          <w:sz w:val="20"/>
+          <w:szCs w:val="20"/>
+        </w:rPr>
+        <w:t>[</w:t>
       </w:r>
       <w:r>
         <w:rPr>
@@ -8672,7 +10628,27 @@
           <w:szCs w:val="20"/>
         </w:rPr>
         <w:br/>
-        <w:t xml:space="preserve">                file.write(</w:t>
+        <w:t xml:space="preserve">                </w:t>
+      </w:r>
+      <w:proofErr w:type="spellStart"/>
+      <w:r>
+        <w:rPr>
+          <w:rFonts w:ascii="Consolas" w:eastAsia="Times New Roman" w:hAnsi="Consolas" w:cs="Courier New"/>
+          <w:color w:val="A9B7C6"/>
+          <w:sz w:val="20"/>
+          <w:szCs w:val="20"/>
+        </w:rPr>
+        <w:t>file.write</w:t>
+      </w:r>
+      <w:proofErr w:type="spellEnd"/>
+      <w:r>
+        <w:rPr>
+          <w:rFonts w:ascii="Consolas" w:eastAsia="Times New Roman" w:hAnsi="Consolas" w:cs="Courier New"/>
+          <w:color w:val="A9B7C6"/>
+          <w:sz w:val="20"/>
+          <w:szCs w:val="20"/>
+        </w:rPr>
+        <w:t>(</w:t>
       </w:r>
       <w:r>
         <w:rPr>
@@ -8690,7 +10666,27 @@
           <w:sz w:val="20"/>
           <w:szCs w:val="20"/>
         </w:rPr>
-        <w:t xml:space="preserve">+Question_no[j] + </w:t>
+        <w:t>+</w:t>
+      </w:r>
+      <w:proofErr w:type="spellStart"/>
+      <w:r>
+        <w:rPr>
+          <w:rFonts w:ascii="Consolas" w:eastAsia="Times New Roman" w:hAnsi="Consolas" w:cs="Courier New"/>
+          <w:color w:val="A9B7C6"/>
+          <w:sz w:val="20"/>
+          <w:szCs w:val="20"/>
+        </w:rPr>
+        <w:t>Question_no</w:t>
+      </w:r>
+      <w:proofErr w:type="spellEnd"/>
+      <w:r>
+        <w:rPr>
+          <w:rFonts w:ascii="Consolas" w:eastAsia="Times New Roman" w:hAnsi="Consolas" w:cs="Courier New"/>
+          <w:color w:val="A9B7C6"/>
+          <w:sz w:val="20"/>
+          <w:szCs w:val="20"/>
+        </w:rPr>
+        <w:t xml:space="preserve">[j] + </w:t>
       </w:r>
       <w:r>
         <w:rPr>
@@ -8801,7 +10797,27 @@
           <w:sz w:val="20"/>
           <w:szCs w:val="20"/>
         </w:rPr>
-        <w:t>(i[</w:t>
+        <w:t>(</w:t>
+      </w:r>
+      <w:proofErr w:type="spellStart"/>
+      <w:r>
+        <w:rPr>
+          <w:rFonts w:ascii="Consolas" w:eastAsia="Times New Roman" w:hAnsi="Consolas" w:cs="Courier New"/>
+          <w:color w:val="A9B7C6"/>
+          <w:sz w:val="20"/>
+          <w:szCs w:val="20"/>
+        </w:rPr>
+        <w:t>i</w:t>
+      </w:r>
+      <w:proofErr w:type="spellEnd"/>
+      <w:r>
+        <w:rPr>
+          <w:rFonts w:ascii="Consolas" w:eastAsia="Times New Roman" w:hAnsi="Consolas" w:cs="Courier New"/>
+          <w:color w:val="A9B7C6"/>
+          <w:sz w:val="20"/>
+          <w:szCs w:val="20"/>
+        </w:rPr>
+        <w:t>[</w:t>
       </w:r>
       <w:r>
         <w:rPr>
@@ -8837,7 +10853,27 @@
           <w:sz w:val="20"/>
           <w:szCs w:val="20"/>
         </w:rPr>
-        <w:t>) &amp; (i[</w:t>
+        <w:t>) &amp; (</w:t>
+      </w:r>
+      <w:proofErr w:type="spellStart"/>
+      <w:r>
+        <w:rPr>
+          <w:rFonts w:ascii="Consolas" w:eastAsia="Times New Roman" w:hAnsi="Consolas" w:cs="Courier New"/>
+          <w:color w:val="A9B7C6"/>
+          <w:sz w:val="20"/>
+          <w:szCs w:val="20"/>
+        </w:rPr>
+        <w:t>i</w:t>
+      </w:r>
+      <w:proofErr w:type="spellEnd"/>
+      <w:r>
+        <w:rPr>
+          <w:rFonts w:ascii="Consolas" w:eastAsia="Times New Roman" w:hAnsi="Consolas" w:cs="Courier New"/>
+          <w:color w:val="A9B7C6"/>
+          <w:sz w:val="20"/>
+          <w:szCs w:val="20"/>
+        </w:rPr>
+        <w:t>[</w:t>
       </w:r>
       <w:r>
         <w:rPr>
@@ -8883,7 +10919,27 @@
           <w:szCs w:val="20"/>
         </w:rPr>
         <w:br/>
-        <w:t xml:space="preserve">                file.write(</w:t>
+        <w:t xml:space="preserve">                </w:t>
+      </w:r>
+      <w:proofErr w:type="spellStart"/>
+      <w:r>
+        <w:rPr>
+          <w:rFonts w:ascii="Consolas" w:eastAsia="Times New Roman" w:hAnsi="Consolas" w:cs="Courier New"/>
+          <w:color w:val="A9B7C6"/>
+          <w:sz w:val="20"/>
+          <w:szCs w:val="20"/>
+        </w:rPr>
+        <w:t>file.write</w:t>
+      </w:r>
+      <w:proofErr w:type="spellEnd"/>
+      <w:r>
+        <w:rPr>
+          <w:rFonts w:ascii="Consolas" w:eastAsia="Times New Roman" w:hAnsi="Consolas" w:cs="Courier New"/>
+          <w:color w:val="A9B7C6"/>
+          <w:sz w:val="20"/>
+          <w:szCs w:val="20"/>
+        </w:rPr>
+        <w:t>(</w:t>
       </w:r>
       <w:r>
         <w:rPr>
@@ -8901,7 +10957,27 @@
           <w:sz w:val="20"/>
           <w:szCs w:val="20"/>
         </w:rPr>
-        <w:t xml:space="preserve">+Question_no[j] + </w:t>
+        <w:t>+</w:t>
+      </w:r>
+      <w:proofErr w:type="spellStart"/>
+      <w:r>
+        <w:rPr>
+          <w:rFonts w:ascii="Consolas" w:eastAsia="Times New Roman" w:hAnsi="Consolas" w:cs="Courier New"/>
+          <w:color w:val="A9B7C6"/>
+          <w:sz w:val="20"/>
+          <w:szCs w:val="20"/>
+        </w:rPr>
+        <w:t>Question_no</w:t>
+      </w:r>
+      <w:proofErr w:type="spellEnd"/>
+      <w:r>
+        <w:rPr>
+          <w:rFonts w:ascii="Consolas" w:eastAsia="Times New Roman" w:hAnsi="Consolas" w:cs="Courier New"/>
+          <w:color w:val="A9B7C6"/>
+          <w:sz w:val="20"/>
+          <w:szCs w:val="20"/>
+        </w:rPr>
+        <w:t xml:space="preserve">[j] + </w:t>
       </w:r>
       <w:r>
         <w:rPr>
@@ -9013,14 +11089,25 @@
         </w:rPr>
         <w:br/>
       </w:r>
-      <w:r>
-        <w:rPr>
-          <w:rFonts w:ascii="Consolas" w:eastAsia="Times New Roman" w:hAnsi="Consolas" w:cs="Courier New"/>
-          <w:color w:val="A9B7C6"/>
-          <w:sz w:val="20"/>
-          <w:szCs w:val="20"/>
-        </w:rPr>
-        <w:t>file.close()</w:t>
+      <w:proofErr w:type="spellStart"/>
+      <w:r>
+        <w:rPr>
+          <w:rFonts w:ascii="Consolas" w:eastAsia="Times New Roman" w:hAnsi="Consolas" w:cs="Courier New"/>
+          <w:color w:val="A9B7C6"/>
+          <w:sz w:val="20"/>
+          <w:szCs w:val="20"/>
+        </w:rPr>
+        <w:t>file.close</w:t>
+      </w:r>
+      <w:proofErr w:type="spellEnd"/>
+      <w:r>
+        <w:rPr>
+          <w:rFonts w:ascii="Consolas" w:eastAsia="Times New Roman" w:hAnsi="Consolas" w:cs="Courier New"/>
+          <w:color w:val="A9B7C6"/>
+          <w:sz w:val="20"/>
+          <w:szCs w:val="20"/>
+        </w:rPr>
+        <w:t>()</w:t>
       </w:r>
       <w:r>
         <w:rPr>
@@ -9215,9 +11302,14 @@
       <w:bookmarkStart w:id="2" w:name="_Toc28099802"/>
       <w:r>
         <w:lastRenderedPageBreak/>
-        <w:t>Steps to reach the output :</w:t>
+        <w:t xml:space="preserve">Steps to reach the </w:t>
+      </w:r>
+      <w:proofErr w:type="gramStart"/>
+      <w:r>
+        <w:t>output :</w:t>
       </w:r>
       <w:bookmarkEnd w:id="2"/>
+      <w:proofErr w:type="gramEnd"/>
     </w:p>
     <w:p>
       <w:pPr>
@@ -9234,7 +11326,21 @@
         <w:rPr>
           <w:szCs w:val="32"/>
         </w:rPr>
-        <w:t xml:space="preserve">After reading the input image , first resizing the image to make sure that any image has the same size </w:t>
+        <w:t xml:space="preserve">After reading the input </w:t>
+      </w:r>
+      <w:proofErr w:type="gramStart"/>
+      <w:r>
+        <w:rPr>
+          <w:szCs w:val="32"/>
+        </w:rPr>
+        <w:t>image ,</w:t>
+      </w:r>
+      <w:proofErr w:type="gramEnd"/>
+      <w:r>
+        <w:rPr>
+          <w:szCs w:val="32"/>
+        </w:rPr>
+        <w:t xml:space="preserve"> first resizing the image to make sure that any image has the same size </w:t>
       </w:r>
       <w:r>
         <w:rPr>
@@ -9276,7 +11382,21 @@
         <w:rPr>
           <w:szCs w:val="32"/>
         </w:rPr>
-        <w:t>After rotating the image , thresholding is applied to remove any un-wanted data and focus on the needed features only</w:t>
+        <w:t xml:space="preserve">After rotating the </w:t>
+      </w:r>
+      <w:proofErr w:type="gramStart"/>
+      <w:r>
+        <w:rPr>
+          <w:szCs w:val="32"/>
+        </w:rPr>
+        <w:t>image ,</w:t>
+      </w:r>
+      <w:proofErr w:type="gramEnd"/>
+      <w:r>
+        <w:rPr>
+          <w:szCs w:val="32"/>
+        </w:rPr>
+        <w:t xml:space="preserve"> thresholding is applied to remove any un-wanted data and focus on the needed features only</w:t>
       </w:r>
     </w:p>
     <w:p>
@@ -9409,9 +11529,14 @@
       <w:bookmarkStart w:id="3" w:name="_Toc28099803"/>
       <w:r>
         <w:lastRenderedPageBreak/>
-        <w:t>Test Cases 1 :</w:t>
+        <w:t xml:space="preserve">Test Cases </w:t>
+      </w:r>
+      <w:proofErr w:type="gramStart"/>
+      <w:r>
+        <w:t>1 :</w:t>
       </w:r>
       <w:bookmarkEnd w:id="3"/>
+      <w:proofErr w:type="gramEnd"/>
     </w:p>
     <w:p>
       <w:r>
@@ -9470,14 +11595,27 @@
       <w:r>
         <w:t xml:space="preserve">Figure </w:t>
       </w:r>
-      <w:fldSimple w:instr=" SEQ Figure \* ARABIC ">
-        <w:r>
-          <w:rPr>
-            <w:noProof/>
-          </w:rPr>
-          <w:t>1</w:t>
-        </w:r>
-      </w:fldSimple>
+      <w:r>
+        <w:fldChar w:fldCharType="begin"/>
+      </w:r>
+      <w:r>
+        <w:instrText xml:space="preserve"> SEQ Figure \* ARABIC </w:instrText>
+      </w:r>
+      <w:r>
+        <w:fldChar w:fldCharType="separate"/>
+      </w:r>
+      <w:r>
+        <w:rPr>
+          <w:noProof/>
+        </w:rPr>
+        <w:t>1</w:t>
+      </w:r>
+      <w:r>
+        <w:rPr>
+          <w:noProof/>
+        </w:rPr>
+        <w:fldChar w:fldCharType="end"/>
+      </w:r>
       <w:r>
         <w:t xml:space="preserve"> Test </w:t>
       </w:r>
@@ -9559,14 +11697,27 @@
       <w:r>
         <w:t xml:space="preserve">Figure </w:t>
       </w:r>
-      <w:fldSimple w:instr=" SEQ Figure \* ARABIC ">
-        <w:r>
-          <w:rPr>
-            <w:noProof/>
-          </w:rPr>
-          <w:t>2</w:t>
-        </w:r>
-      </w:fldSimple>
+      <w:r>
+        <w:fldChar w:fldCharType="begin"/>
+      </w:r>
+      <w:r>
+        <w:instrText xml:space="preserve"> SEQ Figure \* ARABIC </w:instrText>
+      </w:r>
+      <w:r>
+        <w:fldChar w:fldCharType="separate"/>
+      </w:r>
+      <w:r>
+        <w:rPr>
+          <w:noProof/>
+        </w:rPr>
+        <w:t>2</w:t>
+      </w:r>
+      <w:r>
+        <w:rPr>
+          <w:noProof/>
+        </w:rPr>
+        <w:fldChar w:fldCharType="end"/>
+      </w:r>
       <w:r>
         <w:t xml:space="preserve"> Test</w:t>
       </w:r>
@@ -9648,14 +11799,27 @@
       <w:r>
         <w:t xml:space="preserve">Figure </w:t>
       </w:r>
-      <w:fldSimple w:instr=" SEQ Figure \* ARABIC ">
-        <w:r>
-          <w:rPr>
-            <w:noProof/>
-          </w:rPr>
-          <w:t>3</w:t>
-        </w:r>
-      </w:fldSimple>
+      <w:r>
+        <w:fldChar w:fldCharType="begin"/>
+      </w:r>
+      <w:r>
+        <w:instrText xml:space="preserve"> SEQ Figure \* ARABIC </w:instrText>
+      </w:r>
+      <w:r>
+        <w:fldChar w:fldCharType="separate"/>
+      </w:r>
+      <w:r>
+        <w:rPr>
+          <w:noProof/>
+        </w:rPr>
+        <w:t>3</w:t>
+      </w:r>
+      <w:r>
+        <w:rPr>
+          <w:noProof/>
+        </w:rPr>
+        <w:fldChar w:fldCharType="end"/>
+      </w:r>
       <w:r>
         <w:t xml:space="preserve"> Test Case 1 Output </w:t>
       </w:r>
@@ -9683,9 +11847,14 @@
       <w:bookmarkStart w:id="8" w:name="_Toc28099805"/>
       <w:r>
         <w:lastRenderedPageBreak/>
-        <w:t>Test Case 2 :</w:t>
+        <w:t xml:space="preserve">Test Case </w:t>
+      </w:r>
+      <w:proofErr w:type="gramStart"/>
+      <w:r>
+        <w:t>2 :</w:t>
       </w:r>
       <w:bookmarkEnd w:id="8"/>
+      <w:proofErr w:type="gramEnd"/>
     </w:p>
     <w:p>
       <w:pPr>
@@ -9748,14 +11917,27 @@
       <w:r>
         <w:t xml:space="preserve">Figure </w:t>
       </w:r>
-      <w:fldSimple w:instr=" SEQ Figure \* ARABIC ">
-        <w:r>
-          <w:rPr>
-            <w:noProof/>
-          </w:rPr>
-          <w:t>4</w:t>
-        </w:r>
-      </w:fldSimple>
+      <w:r>
+        <w:fldChar w:fldCharType="begin"/>
+      </w:r>
+      <w:r>
+        <w:instrText xml:space="preserve"> SEQ Figure \* ARABIC </w:instrText>
+      </w:r>
+      <w:r>
+        <w:fldChar w:fldCharType="separate"/>
+      </w:r>
+      <w:r>
+        <w:rPr>
+          <w:noProof/>
+        </w:rPr>
+        <w:t>4</w:t>
+      </w:r>
+      <w:r>
+        <w:rPr>
+          <w:noProof/>
+        </w:rPr>
+        <w:fldChar w:fldCharType="end"/>
+      </w:r>
       <w:r>
         <w:t xml:space="preserve"> Test Sample 2</w:t>
       </w:r>
@@ -9768,9 +11950,14 @@
       <w:bookmarkStart w:id="10" w:name="_Toc28099806"/>
       <w:r>
         <w:lastRenderedPageBreak/>
-        <w:t>Test Case 2 Output :</w:t>
+        <w:t xml:space="preserve">Test Case 2 </w:t>
+      </w:r>
+      <w:proofErr w:type="gramStart"/>
+      <w:r>
+        <w:t>Output :</w:t>
       </w:r>
       <w:bookmarkEnd w:id="10"/>
+      <w:proofErr w:type="gramEnd"/>
     </w:p>
     <w:p>
       <w:pPr>
@@ -9833,14 +12020,27 @@
       <w:r>
         <w:t xml:space="preserve">Figure </w:t>
       </w:r>
-      <w:fldSimple w:instr=" SEQ Figure \* ARABIC ">
-        <w:r>
-          <w:rPr>
-            <w:noProof/>
-          </w:rPr>
-          <w:t>5</w:t>
-        </w:r>
-      </w:fldSimple>
+      <w:r>
+        <w:fldChar w:fldCharType="begin"/>
+      </w:r>
+      <w:r>
+        <w:instrText xml:space="preserve"> SEQ Figure \* ARABIC </w:instrText>
+      </w:r>
+      <w:r>
+        <w:fldChar w:fldCharType="separate"/>
+      </w:r>
+      <w:r>
+        <w:rPr>
+          <w:noProof/>
+        </w:rPr>
+        <w:t>5</w:t>
+      </w:r>
+      <w:r>
+        <w:rPr>
+          <w:noProof/>
+        </w:rPr>
+        <w:fldChar w:fldCharType="end"/>
+      </w:r>
       <w:r>
         <w:t xml:space="preserve"> Test Case 2 Output File</w:t>
       </w:r>
@@ -9910,14 +12110,27 @@
       <w:r>
         <w:t xml:space="preserve">Figure </w:t>
       </w:r>
-      <w:fldSimple w:instr=" SEQ Figure \* ARABIC ">
-        <w:r>
-          <w:rPr>
-            <w:noProof/>
-          </w:rPr>
-          <w:t>6</w:t>
-        </w:r>
-      </w:fldSimple>
+      <w:r>
+        <w:fldChar w:fldCharType="begin"/>
+      </w:r>
+      <w:r>
+        <w:instrText xml:space="preserve"> SEQ Figure \* ARABIC </w:instrText>
+      </w:r>
+      <w:r>
+        <w:fldChar w:fldCharType="separate"/>
+      </w:r>
+      <w:r>
+        <w:rPr>
+          <w:noProof/>
+        </w:rPr>
+        <w:t>6</w:t>
+      </w:r>
+      <w:r>
+        <w:rPr>
+          <w:noProof/>
+        </w:rPr>
+        <w:fldChar w:fldCharType="end"/>
+      </w:r>
       <w:r>
         <w:t xml:space="preserve"> Test Case 2 Output File (Cont.)</w:t>
       </w:r>
@@ -9933,9 +12146,14 @@
       <w:bookmarkStart w:id="13" w:name="_Toc28099807"/>
       <w:r>
         <w:lastRenderedPageBreak/>
-        <w:t>Test Case 3 :</w:t>
+        <w:t xml:space="preserve">Test Case </w:t>
+      </w:r>
+      <w:proofErr w:type="gramStart"/>
+      <w:r>
+        <w:t>3 :</w:t>
       </w:r>
       <w:bookmarkEnd w:id="13"/>
+      <w:proofErr w:type="gramEnd"/>
     </w:p>
     <w:p>
       <w:pPr>
@@ -9998,14 +12216,27 @@
       <w:r>
         <w:t xml:space="preserve">Figure </w:t>
       </w:r>
-      <w:fldSimple w:instr=" SEQ Figure \* ARABIC ">
-        <w:r>
-          <w:rPr>
-            <w:noProof/>
-          </w:rPr>
-          <w:t>7</w:t>
-        </w:r>
-      </w:fldSimple>
+      <w:r>
+        <w:fldChar w:fldCharType="begin"/>
+      </w:r>
+      <w:r>
+        <w:instrText xml:space="preserve"> SEQ Figure \* ARABIC </w:instrText>
+      </w:r>
+      <w:r>
+        <w:fldChar w:fldCharType="separate"/>
+      </w:r>
+      <w:r>
+        <w:rPr>
+          <w:noProof/>
+        </w:rPr>
+        <w:t>7</w:t>
+      </w:r>
+      <w:r>
+        <w:rPr>
+          <w:noProof/>
+        </w:rPr>
+        <w:fldChar w:fldCharType="end"/>
+      </w:r>
       <w:r>
         <w:t xml:space="preserve"> Test Sample 3</w:t>
       </w:r>
@@ -10018,9 +12249,14 @@
       <w:bookmarkStart w:id="15" w:name="_Toc28099808"/>
       <w:r>
         <w:lastRenderedPageBreak/>
-        <w:t>Test Case 3 Output :</w:t>
+        <w:t xml:space="preserve">Test Case 3 </w:t>
+      </w:r>
+      <w:proofErr w:type="gramStart"/>
+      <w:r>
+        <w:t>Output :</w:t>
       </w:r>
       <w:bookmarkEnd w:id="15"/>
+      <w:proofErr w:type="gramEnd"/>
     </w:p>
     <w:p>
       <w:pPr>
@@ -10083,14 +12319,27 @@
       <w:r>
         <w:t xml:space="preserve">Figure </w:t>
       </w:r>
-      <w:fldSimple w:instr=" SEQ Figure \* ARABIC ">
-        <w:r>
-          <w:rPr>
-            <w:noProof/>
-          </w:rPr>
-          <w:t>8</w:t>
-        </w:r>
-      </w:fldSimple>
+      <w:r>
+        <w:fldChar w:fldCharType="begin"/>
+      </w:r>
+      <w:r>
+        <w:instrText xml:space="preserve"> SEQ Figure \* ARABIC </w:instrText>
+      </w:r>
+      <w:r>
+        <w:fldChar w:fldCharType="separate"/>
+      </w:r>
+      <w:r>
+        <w:rPr>
+          <w:noProof/>
+        </w:rPr>
+        <w:t>8</w:t>
+      </w:r>
+      <w:r>
+        <w:rPr>
+          <w:noProof/>
+        </w:rPr>
+        <w:fldChar w:fldCharType="end"/>
+      </w:r>
       <w:r>
         <w:t xml:space="preserve"> Test Case 3 Output File</w:t>
       </w:r>
@@ -10160,14 +12409,27 @@
       <w:r>
         <w:t xml:space="preserve">Figure </w:t>
       </w:r>
-      <w:fldSimple w:instr=" SEQ Figure \* ARABIC ">
-        <w:r>
-          <w:rPr>
-            <w:noProof/>
-          </w:rPr>
-          <w:t>9</w:t>
-        </w:r>
-      </w:fldSimple>
+      <w:r>
+        <w:fldChar w:fldCharType="begin"/>
+      </w:r>
+      <w:r>
+        <w:instrText xml:space="preserve"> SEQ Figure \* ARABIC </w:instrText>
+      </w:r>
+      <w:r>
+        <w:fldChar w:fldCharType="separate"/>
+      </w:r>
+      <w:r>
+        <w:rPr>
+          <w:noProof/>
+        </w:rPr>
+        <w:t>9</w:t>
+      </w:r>
+      <w:r>
+        <w:rPr>
+          <w:noProof/>
+        </w:rPr>
+        <w:fldChar w:fldCharType="end"/>
+      </w:r>
       <w:r>
         <w:t xml:space="preserve"> Test Case 3 Output File (Cont.)</w:t>
       </w:r>
@@ -11263,7 +13525,7 @@
 </file>
 
 <file path=customXml/itemProps1.xml><?xml version="1.0" encoding="utf-8"?>
-<ds:datastoreItem xmlns:ds="http://schemas.openxmlformats.org/officeDocument/2006/customXml" ds:itemID="{4FE68592-5904-489B-A1D8-B16B36B516AF}">
+<ds:datastoreItem xmlns:ds="http://schemas.openxmlformats.org/officeDocument/2006/customXml" ds:itemID="{CA0A84A9-FC84-41FD-9924-05457733D0F8}">
   <ds:schemaRefs>
     <ds:schemaRef ds:uri="http://schemas.openxmlformats.org/officeDocument/2006/bibliography"/>
   </ds:schemaRefs>

</xml_diff>